<commit_message>
added new document docker and AWS,Spring security
</commit_message>
<xml_diff>
--- a/SpringSecurity.docx
+++ b/SpringSecurity.docx
@@ -67,13 +67,7 @@
         <w:rPr>
           <w:sz w:val="28"/>
         </w:rPr>
-        <w:t>1) Authentication (verifying credentials)</w:t>
-      </w:r>
-      <w:r>
-        <w:rPr>
-          <w:sz w:val="28"/>
-        </w:rPr>
-        <w:t xml:space="preserve"> </w:t>
+        <w:t xml:space="preserve">1) Authentication (verifying credentials) </w:t>
       </w:r>
     </w:p>
     <w:p>
@@ -93,13 +87,7 @@
         <w:rPr>
           <w:sz w:val="28"/>
         </w:rPr>
-        <w:t>2) Authorization (can this user access specific functionality)</w:t>
-      </w:r>
-      <w:r>
-        <w:rPr>
-          <w:sz w:val="28"/>
-        </w:rPr>
-        <w:t xml:space="preserve"> </w:t>
+        <w:t xml:space="preserve">2) Authorization (can this user access specific functionality) </w:t>
       </w:r>
     </w:p>
     <w:p>
@@ -297,13 +285,7 @@
         <w:rPr>
           <w:sz w:val="28"/>
         </w:rPr>
-        <w:t>Note: Generated Random Password will be printed on console.</w:t>
-      </w:r>
-      <w:r>
-        <w:rPr>
-          <w:sz w:val="28"/>
-        </w:rPr>
-        <w:t xml:space="preserve"> </w:t>
+        <w:t xml:space="preserve">Note: Generated Random Password will be printed on console. </w:t>
       </w:r>
     </w:p>
     <w:p>
@@ -413,13 +395,7 @@
         <w:rPr>
           <w:sz w:val="28"/>
         </w:rPr>
-        <w:t xml:space="preserve"> in browser then it will display "Login Form" to authenticate our request.</w:t>
-      </w:r>
-      <w:r>
-        <w:rPr>
-          <w:sz w:val="28"/>
-        </w:rPr>
-        <w:t xml:space="preserve"> </w:t>
+        <w:t xml:space="preserve"> in browser then it will display "Login Form" to authenticate our request. </w:t>
       </w:r>
     </w:p>
     <w:p>
@@ -645,25 +621,7 @@
         <w:rPr>
           <w:sz w:val="28"/>
         </w:rPr>
-        <w:t xml:space="preserve">                    </w:t>
-      </w:r>
-      <w:r>
-        <w:rPr>
-          <w:sz w:val="28"/>
-        </w:rPr>
-        <w:t xml:space="preserve">-&gt; To override Default credentials we can </w:t>
-      </w:r>
-      <w:r>
-        <w:rPr>
-          <w:sz w:val="28"/>
-        </w:rPr>
-        <w:t>configure</w:t>
-      </w:r>
-      <w:r>
-        <w:rPr>
-          <w:sz w:val="28"/>
-        </w:rPr>
-        <w:t xml:space="preserve"> security credentials in application.properties file or application.yml file like below</w:t>
+        <w:t xml:space="preserve">                    -&gt; To override Default credentials we can configure security credentials in application.properties file or application.yml file like below</w:t>
       </w:r>
     </w:p>
     <w:p>
@@ -751,19 +709,7 @@
         <w:rPr>
           <w:sz w:val="28"/>
         </w:rPr>
-        <w:t xml:space="preserve">                  </w:t>
-      </w:r>
-      <w:r>
-        <w:rPr>
-          <w:sz w:val="28"/>
-        </w:rPr>
-        <w:t>-&gt; When we add 'security-starter' in pom.xml then it will apply security filter for all the HTTP methods of our application.</w:t>
-      </w:r>
-      <w:r>
-        <w:rPr>
-          <w:sz w:val="28"/>
-        </w:rPr>
-        <w:t xml:space="preserve"> </w:t>
+        <w:t xml:space="preserve">                  -&gt; When we add 'security-starter' in pom.xml then it will apply security filter for all the HTTP methods of our application. </w:t>
       </w:r>
     </w:p>
     <w:p>
@@ -1359,13 +1305,7 @@
         <w:rPr>
           <w:sz w:val="28"/>
         </w:rPr>
-        <w:t>-&gt; In Memory Authentication means storing user credentials in the program for Authentication Purpose.</w:t>
-      </w:r>
-      <w:r>
-        <w:rPr>
-          <w:sz w:val="28"/>
-        </w:rPr>
-        <w:t xml:space="preserve"> </w:t>
+        <w:t xml:space="preserve">-&gt; In Memory Authentication means storing user credentials in the program for Authentication Purpose. </w:t>
       </w:r>
     </w:p>
     <w:p>
@@ -1378,13 +1318,7 @@
         <w:rPr>
           <w:sz w:val="28"/>
         </w:rPr>
-        <w:t>-&gt; This is not recommended for production.</w:t>
-      </w:r>
-      <w:r>
-        <w:rPr>
-          <w:sz w:val="28"/>
-        </w:rPr>
-        <w:t xml:space="preserve"> </w:t>
+        <w:t xml:space="preserve">-&gt; This is not recommended for production. </w:t>
       </w:r>
     </w:p>
     <w:p>
@@ -2165,6 +2099,126 @@
         <w:t>.</w:t>
       </w:r>
     </w:p>
+    <w:p>
+      <w:pPr>
+        <w:rPr>
+          <w:b/>
+          <w:sz w:val="28"/>
+        </w:rPr>
+      </w:pPr>
+      <w:r>
+        <w:rPr>
+          <w:b/>
+          <w:sz w:val="28"/>
+        </w:rPr>
+        <w:t>Spring Security Work with JDBC Internal flow:</w:t>
+      </w:r>
+    </w:p>
+    <w:p>
+      <w:pPr>
+        <w:pStyle w:val="ListParagraph"/>
+        <w:numPr>
+          <w:ilvl w:val="0"/>
+          <w:numId w:val="2"/>
+        </w:numPr>
+      </w:pPr>
+      <w:r>
+        <w:rPr>
+          <w:sz w:val="28"/>
+        </w:rPr>
+        <w:t>It take login form from data (username &amp; Password)</w:t>
+      </w:r>
+    </w:p>
+    <w:p>
+      <w:pPr>
+        <w:pStyle w:val="ListParagraph"/>
+        <w:numPr>
+          <w:ilvl w:val="0"/>
+          <w:numId w:val="2"/>
+        </w:numPr>
+      </w:pPr>
+      <w:r>
+        <w:rPr>
+          <w:sz w:val="28"/>
+        </w:rPr>
+        <w:t>Encrypt user given pwd using pwd-encoder (bcrypt)</w:t>
+      </w:r>
+    </w:p>
+    <w:p>
+      <w:pPr>
+        <w:pStyle w:val="ListParagraph"/>
+        <w:numPr>
+          <w:ilvl w:val="0"/>
+          <w:numId w:val="2"/>
+        </w:numPr>
+      </w:pPr>
+      <w:r>
+        <w:rPr>
+          <w:sz w:val="28"/>
+        </w:rPr>
+        <w:lastRenderedPageBreak/>
+        <w:t>Retrieve user record from DB based on given username</w:t>
+      </w:r>
+    </w:p>
+    <w:p>
+      <w:pPr>
+        <w:pStyle w:val="ListParagraph"/>
+        <w:numPr>
+          <w:ilvl w:val="0"/>
+          <w:numId w:val="2"/>
+        </w:numPr>
+      </w:pPr>
+      <w:r>
+        <w:rPr>
+          <w:sz w:val="28"/>
+        </w:rPr>
+        <w:t>If record is available then it compare encrypted pwd with user pwd</w:t>
+      </w:r>
+    </w:p>
+    <w:p>
+      <w:pPr>
+        <w:pStyle w:val="ListParagraph"/>
+        <w:numPr>
+          <w:ilvl w:val="0"/>
+          <w:numId w:val="2"/>
+        </w:numPr>
+      </w:pPr>
+      <w:r>
+        <w:rPr>
+          <w:sz w:val="28"/>
+        </w:rPr>
+        <w:t>Retrieve user Authorities from authorities</w:t>
+      </w:r>
+      <w:r>
+        <w:rPr>
+          <w:sz w:val="28"/>
+        </w:rPr>
+        <w:t xml:space="preserve"> from DB table</w:t>
+      </w:r>
+      <w:bookmarkStart w:id="0" w:name="_GoBack"/>
+      <w:bookmarkEnd w:id="0"/>
+      <w:r>
+        <w:rPr>
+          <w:sz w:val="28"/>
+        </w:rPr>
+        <w:t xml:space="preserve"> based on given username</w:t>
+      </w:r>
+    </w:p>
+    <w:p>
+      <w:pPr>
+        <w:pStyle w:val="ListParagraph"/>
+        <w:numPr>
+          <w:ilvl w:val="0"/>
+          <w:numId w:val="2"/>
+        </w:numPr>
+      </w:pPr>
+      <w:r>
+        <w:rPr>
+          <w:sz w:val="28"/>
+        </w:rPr>
+        <w:t>Verify user having permission to access url or not</w:t>
+      </w:r>
+    </w:p>
     <w:tbl>
       <w:tblPr>
         <w:tblStyle w:val="TableGrid"/>
@@ -2229,7 +2283,6 @@
               <w:rPr>
                 <w:sz w:val="28"/>
               </w:rPr>
-              <w:lastRenderedPageBreak/>
               <w:t>CREATE TABLE `users` (</w:t>
             </w:r>
           </w:p>
@@ -2747,278 +2800,987 @@
               <w:rPr>
                 <w:sz w:val="28"/>
               </w:rPr>
+              <w:tab/>
+            </w:r>
+            <w:r>
+              <w:rPr>
+                <w:sz w:val="28"/>
+              </w:rPr>
+              <w:tab/>
+              <w:t xml:space="preserve">f) </w:t>
+            </w:r>
+            <w:proofErr w:type="spellStart"/>
+            <w:r>
+              <w:rPr>
+                <w:sz w:val="28"/>
+              </w:rPr>
+              <w:t>devtools</w:t>
+            </w:r>
+            <w:proofErr w:type="spellEnd"/>
+          </w:p>
+          <w:p>
+            <w:pPr>
+              <w:rPr>
+                <w:sz w:val="28"/>
+              </w:rPr>
+            </w:pPr>
+          </w:p>
+          <w:p>
+            <w:pPr>
+              <w:rPr>
+                <w:sz w:val="28"/>
+              </w:rPr>
+            </w:pPr>
+          </w:p>
+          <w:p>
+            <w:pPr>
+              <w:rPr>
+                <w:sz w:val="28"/>
+              </w:rPr>
+            </w:pPr>
+            <w:r>
+              <w:rPr>
+                <w:sz w:val="28"/>
+              </w:rPr>
+              <w:t>## Step-3 ) Configure Data source properties in application.yml file</w:t>
+            </w:r>
+          </w:p>
+          <w:p>
+            <w:pPr>
+              <w:rPr>
+                <w:sz w:val="28"/>
+              </w:rPr>
+            </w:pPr>
+          </w:p>
+          <w:p>
+            <w:pPr>
+              <w:rPr>
+                <w:sz w:val="28"/>
+              </w:rPr>
+            </w:pPr>
+            <w:r>
+              <w:rPr>
+                <w:sz w:val="28"/>
+              </w:rPr>
+              <w:t>spring:</w:t>
+            </w:r>
+          </w:p>
+          <w:p>
+            <w:pPr>
+              <w:rPr>
+                <w:sz w:val="28"/>
+              </w:rPr>
+            </w:pPr>
+            <w:r>
+              <w:rPr>
+                <w:sz w:val="28"/>
+              </w:rPr>
+              <w:t xml:space="preserve">  </w:t>
+            </w:r>
+            <w:proofErr w:type="spellStart"/>
+            <w:r>
+              <w:rPr>
+                <w:sz w:val="28"/>
+              </w:rPr>
+              <w:t>datasource</w:t>
+            </w:r>
+            <w:proofErr w:type="spellEnd"/>
+            <w:r>
+              <w:rPr>
+                <w:sz w:val="28"/>
+              </w:rPr>
+              <w:t>:</w:t>
+            </w:r>
+          </w:p>
+          <w:p>
+            <w:pPr>
+              <w:rPr>
+                <w:sz w:val="28"/>
+              </w:rPr>
+            </w:pPr>
+            <w:r>
+              <w:rPr>
+                <w:sz w:val="28"/>
+              </w:rPr>
+              <w:t xml:space="preserve">    driver-class-name: </w:t>
+            </w:r>
+            <w:proofErr w:type="spellStart"/>
+            <w:r>
+              <w:rPr>
+                <w:sz w:val="28"/>
+              </w:rPr>
+              <w:t>com.mysql.cj.jdbc.Driver</w:t>
+            </w:r>
+            <w:proofErr w:type="spellEnd"/>
+          </w:p>
+          <w:p>
+            <w:pPr>
+              <w:rPr>
+                <w:sz w:val="28"/>
+              </w:rPr>
+            </w:pPr>
+            <w:r>
+              <w:rPr>
+                <w:sz w:val="28"/>
+              </w:rPr>
+              <w:t xml:space="preserve">    password: AshokIT@123</w:t>
+            </w:r>
+          </w:p>
+          <w:p>
+            <w:pPr>
+              <w:rPr>
+                <w:sz w:val="28"/>
+              </w:rPr>
+            </w:pPr>
+            <w:r>
+              <w:rPr>
+                <w:sz w:val="28"/>
+              </w:rPr>
+              <w:t xml:space="preserve">    url: </w:t>
+            </w:r>
+            <w:proofErr w:type="spellStart"/>
+            <w:r>
+              <w:rPr>
+                <w:sz w:val="28"/>
+              </w:rPr>
+              <w:t>jdbc:mysql</w:t>
+            </w:r>
+            <w:proofErr w:type="spellEnd"/>
+            <w:r>
+              <w:rPr>
+                <w:sz w:val="28"/>
+              </w:rPr>
+              <w:t>://localhost:3306/sbms66</w:t>
+            </w:r>
+          </w:p>
+          <w:p>
+            <w:pPr>
+              <w:rPr>
+                <w:sz w:val="28"/>
+              </w:rPr>
+            </w:pPr>
+            <w:r>
+              <w:rPr>
+                <w:sz w:val="28"/>
+              </w:rPr>
+              <w:t xml:space="preserve">    username: ashokit</w:t>
+            </w:r>
+          </w:p>
+          <w:p>
+            <w:pPr>
+              <w:rPr>
+                <w:sz w:val="28"/>
+              </w:rPr>
+            </w:pPr>
+            <w:r>
+              <w:rPr>
+                <w:sz w:val="28"/>
+              </w:rPr>
+              <w:t xml:space="preserve">  </w:t>
+            </w:r>
+            <w:proofErr w:type="spellStart"/>
+            <w:r>
+              <w:rPr>
+                <w:sz w:val="28"/>
+              </w:rPr>
+              <w:t>jpa</w:t>
+            </w:r>
+            <w:proofErr w:type="spellEnd"/>
+            <w:r>
+              <w:rPr>
+                <w:sz w:val="28"/>
+              </w:rPr>
+              <w:t>:</w:t>
+            </w:r>
+          </w:p>
+          <w:p>
+            <w:pPr>
+              <w:rPr>
+                <w:sz w:val="28"/>
+              </w:rPr>
+            </w:pPr>
+            <w:r>
+              <w:rPr>
+                <w:sz w:val="28"/>
+              </w:rPr>
+              <w:t xml:space="preserve">    show-</w:t>
+            </w:r>
+            <w:proofErr w:type="spellStart"/>
+            <w:r>
+              <w:rPr>
+                <w:sz w:val="28"/>
+              </w:rPr>
+              <w:t>sql</w:t>
+            </w:r>
+            <w:proofErr w:type="spellEnd"/>
+            <w:r>
+              <w:rPr>
+                <w:sz w:val="28"/>
+              </w:rPr>
+              <w:t>: true</w:t>
+            </w:r>
+          </w:p>
+          <w:p>
+            <w:pPr>
+              <w:rPr>
+                <w:sz w:val="28"/>
+              </w:rPr>
+            </w:pPr>
+          </w:p>
+          <w:p>
+            <w:pPr>
+              <w:rPr>
+                <w:sz w:val="28"/>
+              </w:rPr>
+            </w:pPr>
+          </w:p>
+          <w:p>
+            <w:pPr>
+              <w:rPr>
+                <w:sz w:val="28"/>
+              </w:rPr>
+            </w:pPr>
+          </w:p>
+          <w:p>
+            <w:pPr>
+              <w:rPr>
+                <w:sz w:val="28"/>
+              </w:rPr>
+            </w:pPr>
+            <w:r>
+              <w:rPr>
+                <w:sz w:val="28"/>
+              </w:rPr>
+              <w:t>Step-4) Create Rest Controller with Required methods</w:t>
+            </w:r>
+          </w:p>
+          <w:p>
+            <w:pPr>
+              <w:rPr>
+                <w:sz w:val="28"/>
+              </w:rPr>
+            </w:pPr>
+          </w:p>
+          <w:p>
+            <w:pPr>
+              <w:rPr>
+                <w:sz w:val="28"/>
+              </w:rPr>
+            </w:pPr>
+            <w:r>
+              <w:rPr>
+                <w:sz w:val="28"/>
+              </w:rPr>
+              <w:t>@</w:t>
+            </w:r>
+            <w:proofErr w:type="spellStart"/>
+            <w:r>
+              <w:rPr>
+                <w:sz w:val="28"/>
+              </w:rPr>
+              <w:t>RestController</w:t>
+            </w:r>
+            <w:proofErr w:type="spellEnd"/>
+          </w:p>
+          <w:p>
+            <w:pPr>
+              <w:rPr>
+                <w:sz w:val="28"/>
+              </w:rPr>
+            </w:pPr>
+            <w:r>
+              <w:rPr>
+                <w:sz w:val="28"/>
+              </w:rPr>
+              <w:t xml:space="preserve">public class </w:t>
+            </w:r>
+            <w:proofErr w:type="spellStart"/>
+            <w:r>
+              <w:rPr>
+                <w:sz w:val="28"/>
+              </w:rPr>
+              <w:t>UserRestController</w:t>
+            </w:r>
+            <w:proofErr w:type="spellEnd"/>
+            <w:r>
+              <w:rPr>
+                <w:sz w:val="28"/>
+              </w:rPr>
+              <w:t xml:space="preserve"> {</w:t>
+            </w:r>
+          </w:p>
+          <w:p>
+            <w:pPr>
+              <w:rPr>
+                <w:sz w:val="28"/>
+              </w:rPr>
+            </w:pPr>
+          </w:p>
+          <w:p>
+            <w:pPr>
+              <w:rPr>
+                <w:sz w:val="28"/>
+              </w:rPr>
+            </w:pPr>
+            <w:r>
+              <w:rPr>
+                <w:sz w:val="28"/>
+              </w:rPr>
+              <w:tab/>
+              <w:t>@</w:t>
+            </w:r>
+            <w:proofErr w:type="spellStart"/>
+            <w:r>
+              <w:rPr>
+                <w:sz w:val="28"/>
+              </w:rPr>
+              <w:t>GetMapping</w:t>
+            </w:r>
+            <w:proofErr w:type="spellEnd"/>
+            <w:r>
+              <w:rPr>
+                <w:sz w:val="28"/>
+              </w:rPr>
+              <w:t>(value = "/admin")</w:t>
+            </w:r>
+          </w:p>
+          <w:p>
+            <w:pPr>
+              <w:rPr>
+                <w:sz w:val="28"/>
+              </w:rPr>
+            </w:pPr>
+            <w:r>
+              <w:rPr>
+                <w:sz w:val="28"/>
+              </w:rPr>
+              <w:tab/>
+              <w:t>public String admin() {</w:t>
+            </w:r>
+          </w:p>
+          <w:p>
+            <w:pPr>
+              <w:rPr>
+                <w:sz w:val="28"/>
+              </w:rPr>
+            </w:pPr>
+            <w:r>
+              <w:rPr>
+                <w:sz w:val="28"/>
+              </w:rPr>
+              <w:tab/>
+            </w:r>
+            <w:r>
+              <w:rPr>
+                <w:sz w:val="28"/>
+              </w:rPr>
+              <w:tab/>
+              <w:t>return "&lt;h3&gt;Welcome Admin :)&lt;/h3&gt;";</w:t>
+            </w:r>
+          </w:p>
+          <w:p>
+            <w:pPr>
+              <w:rPr>
+                <w:sz w:val="28"/>
+              </w:rPr>
+            </w:pPr>
+            <w:r>
+              <w:rPr>
+                <w:sz w:val="28"/>
+              </w:rPr>
+              <w:tab/>
+              <w:t>}</w:t>
+            </w:r>
+          </w:p>
+          <w:p>
+            <w:pPr>
+              <w:rPr>
+                <w:sz w:val="28"/>
+              </w:rPr>
+            </w:pPr>
+          </w:p>
+          <w:p>
+            <w:pPr>
+              <w:rPr>
+                <w:sz w:val="28"/>
+              </w:rPr>
+            </w:pPr>
+            <w:r>
+              <w:rPr>
+                <w:sz w:val="28"/>
+              </w:rPr>
+              <w:tab/>
+              <w:t>@</w:t>
+            </w:r>
+            <w:proofErr w:type="spellStart"/>
+            <w:r>
+              <w:rPr>
+                <w:sz w:val="28"/>
+              </w:rPr>
+              <w:t>GetMapping</w:t>
+            </w:r>
+            <w:proofErr w:type="spellEnd"/>
+            <w:r>
+              <w:rPr>
+                <w:sz w:val="28"/>
+              </w:rPr>
+              <w:t>(value = "/user")</w:t>
+            </w:r>
+          </w:p>
+          <w:p>
+            <w:pPr>
+              <w:rPr>
+                <w:sz w:val="28"/>
+              </w:rPr>
+            </w:pPr>
+            <w:r>
+              <w:rPr>
+                <w:sz w:val="28"/>
+              </w:rPr>
+              <w:tab/>
+              <w:t>public String user() {</w:t>
+            </w:r>
+          </w:p>
+          <w:p>
+            <w:pPr>
+              <w:rPr>
+                <w:sz w:val="28"/>
+              </w:rPr>
+            </w:pPr>
+            <w:r>
+              <w:rPr>
+                <w:sz w:val="28"/>
+              </w:rPr>
+              <w:tab/>
+            </w:r>
+            <w:r>
+              <w:rPr>
+                <w:sz w:val="28"/>
+              </w:rPr>
+              <w:tab/>
+              <w:t>return "&lt;h3&gt;Hello User :)&lt;/h3&gt;";</w:t>
+            </w:r>
+          </w:p>
+          <w:p>
+            <w:pPr>
+              <w:rPr>
+                <w:sz w:val="28"/>
+              </w:rPr>
+            </w:pPr>
+            <w:r>
+              <w:rPr>
+                <w:sz w:val="28"/>
+              </w:rPr>
+              <w:tab/>
+              <w:t>}</w:t>
+            </w:r>
+          </w:p>
+          <w:p>
+            <w:pPr>
+              <w:rPr>
+                <w:sz w:val="28"/>
+              </w:rPr>
+            </w:pPr>
+          </w:p>
+          <w:p>
+            <w:pPr>
+              <w:rPr>
+                <w:sz w:val="28"/>
+              </w:rPr>
+            </w:pPr>
+            <w:r>
+              <w:rPr>
+                <w:sz w:val="28"/>
+              </w:rPr>
+              <w:tab/>
+              <w:t>@</w:t>
+            </w:r>
+            <w:proofErr w:type="spellStart"/>
+            <w:r>
+              <w:rPr>
+                <w:sz w:val="28"/>
+              </w:rPr>
+              <w:t>GetMapping</w:t>
+            </w:r>
+            <w:proofErr w:type="spellEnd"/>
+            <w:r>
+              <w:rPr>
+                <w:sz w:val="28"/>
+              </w:rPr>
+              <w:t>(value = "/")</w:t>
+            </w:r>
+          </w:p>
+          <w:p>
+            <w:pPr>
+              <w:rPr>
+                <w:sz w:val="28"/>
+              </w:rPr>
+            </w:pPr>
+            <w:r>
+              <w:rPr>
+                <w:sz w:val="28"/>
+              </w:rPr>
               <w:lastRenderedPageBreak/>
               <w:tab/>
-            </w:r>
-            <w:r>
-              <w:rPr>
-                <w:sz w:val="28"/>
-              </w:rPr>
-              <w:tab/>
-              <w:t xml:space="preserve">f) </w:t>
-            </w:r>
-            <w:proofErr w:type="spellStart"/>
-            <w:r>
-              <w:rPr>
-                <w:sz w:val="28"/>
-              </w:rPr>
-              <w:t>devtools</w:t>
-            </w:r>
-            <w:proofErr w:type="spellEnd"/>
-          </w:p>
-          <w:p>
-            <w:pPr>
-              <w:rPr>
-                <w:sz w:val="28"/>
-              </w:rPr>
-            </w:pPr>
-          </w:p>
-          <w:p>
-            <w:pPr>
-              <w:rPr>
-                <w:sz w:val="28"/>
-              </w:rPr>
-            </w:pPr>
-          </w:p>
-          <w:p>
-            <w:pPr>
-              <w:rPr>
-                <w:sz w:val="28"/>
-              </w:rPr>
-            </w:pPr>
-            <w:r>
-              <w:rPr>
-                <w:sz w:val="28"/>
-              </w:rPr>
-              <w:t>## Step-3 ) Configure Data source properties in application.yml file</w:t>
-            </w:r>
-          </w:p>
-          <w:p>
-            <w:pPr>
-              <w:rPr>
-                <w:sz w:val="28"/>
-              </w:rPr>
-            </w:pPr>
-          </w:p>
-          <w:p>
-            <w:pPr>
-              <w:rPr>
-                <w:sz w:val="28"/>
-              </w:rPr>
-            </w:pPr>
-            <w:r>
-              <w:rPr>
-                <w:sz w:val="28"/>
-              </w:rPr>
-              <w:t>spring:</w:t>
-            </w:r>
-          </w:p>
-          <w:p>
-            <w:pPr>
-              <w:rPr>
-                <w:sz w:val="28"/>
-              </w:rPr>
-            </w:pPr>
-            <w:r>
-              <w:rPr>
-                <w:sz w:val="28"/>
-              </w:rPr>
-              <w:t xml:space="preserve">  </w:t>
-            </w:r>
-            <w:proofErr w:type="spellStart"/>
-            <w:r>
-              <w:rPr>
-                <w:sz w:val="28"/>
-              </w:rPr>
-              <w:t>datasource</w:t>
-            </w:r>
-            <w:proofErr w:type="spellEnd"/>
-            <w:r>
-              <w:rPr>
-                <w:sz w:val="28"/>
-              </w:rPr>
-              <w:t>:</w:t>
-            </w:r>
-          </w:p>
-          <w:p>
-            <w:pPr>
-              <w:rPr>
-                <w:sz w:val="28"/>
-              </w:rPr>
-            </w:pPr>
-            <w:r>
-              <w:rPr>
-                <w:sz w:val="28"/>
-              </w:rPr>
-              <w:t xml:space="preserve">    driver-class-name: </w:t>
-            </w:r>
-            <w:proofErr w:type="spellStart"/>
-            <w:r>
-              <w:rPr>
-                <w:sz w:val="28"/>
-              </w:rPr>
-              <w:t>com.mysql.cj.jdbc.Driver</w:t>
-            </w:r>
-            <w:proofErr w:type="spellEnd"/>
-          </w:p>
-          <w:p>
-            <w:pPr>
-              <w:rPr>
-                <w:sz w:val="28"/>
-              </w:rPr>
-            </w:pPr>
-            <w:r>
-              <w:rPr>
-                <w:sz w:val="28"/>
-              </w:rPr>
-              <w:t xml:space="preserve">    password: AshokIT@123</w:t>
-            </w:r>
-          </w:p>
-          <w:p>
-            <w:pPr>
-              <w:rPr>
-                <w:sz w:val="28"/>
-              </w:rPr>
-            </w:pPr>
-            <w:r>
-              <w:rPr>
-                <w:sz w:val="28"/>
-              </w:rPr>
-              <w:t xml:space="preserve">    url: </w:t>
-            </w:r>
-            <w:proofErr w:type="spellStart"/>
-            <w:r>
-              <w:rPr>
-                <w:sz w:val="28"/>
-              </w:rPr>
-              <w:t>jdbc:mysql</w:t>
-            </w:r>
-            <w:proofErr w:type="spellEnd"/>
-            <w:r>
-              <w:rPr>
-                <w:sz w:val="28"/>
-              </w:rPr>
-              <w:t>://localhost:3306/sbms66</w:t>
-            </w:r>
-          </w:p>
-          <w:p>
-            <w:pPr>
-              <w:rPr>
-                <w:sz w:val="28"/>
-              </w:rPr>
-            </w:pPr>
-            <w:r>
-              <w:rPr>
-                <w:sz w:val="28"/>
-              </w:rPr>
-              <w:t xml:space="preserve">    username: ashokit</w:t>
-            </w:r>
-          </w:p>
-          <w:p>
-            <w:pPr>
-              <w:rPr>
-                <w:sz w:val="28"/>
-              </w:rPr>
-            </w:pPr>
-            <w:r>
-              <w:rPr>
-                <w:sz w:val="28"/>
-              </w:rPr>
-              <w:t xml:space="preserve">  </w:t>
-            </w:r>
-            <w:proofErr w:type="spellStart"/>
-            <w:r>
-              <w:rPr>
-                <w:sz w:val="28"/>
-              </w:rPr>
-              <w:t>jpa</w:t>
-            </w:r>
-            <w:proofErr w:type="spellEnd"/>
-            <w:r>
-              <w:rPr>
-                <w:sz w:val="28"/>
-              </w:rPr>
-              <w:t>:</w:t>
-            </w:r>
-          </w:p>
-          <w:p>
-            <w:pPr>
-              <w:rPr>
-                <w:sz w:val="28"/>
-              </w:rPr>
-            </w:pPr>
-            <w:r>
-              <w:rPr>
-                <w:sz w:val="28"/>
-              </w:rPr>
-              <w:t xml:space="preserve">    show-</w:t>
-            </w:r>
-            <w:proofErr w:type="spellStart"/>
-            <w:r>
-              <w:rPr>
-                <w:sz w:val="28"/>
-              </w:rPr>
-              <w:t>sql</w:t>
-            </w:r>
-            <w:proofErr w:type="spellEnd"/>
-            <w:r>
-              <w:rPr>
-                <w:sz w:val="28"/>
-              </w:rPr>
-              <w:t>: true</w:t>
-            </w:r>
-          </w:p>
-          <w:p>
-            <w:pPr>
-              <w:rPr>
-                <w:sz w:val="28"/>
-              </w:rPr>
-            </w:pPr>
-          </w:p>
-          <w:p>
-            <w:pPr>
-              <w:rPr>
-                <w:sz w:val="28"/>
-              </w:rPr>
-            </w:pPr>
-          </w:p>
-          <w:p>
-            <w:pPr>
-              <w:rPr>
-                <w:sz w:val="28"/>
-              </w:rPr>
-            </w:pPr>
-          </w:p>
-          <w:p>
-            <w:pPr>
-              <w:rPr>
-                <w:sz w:val="28"/>
-              </w:rPr>
-            </w:pPr>
-            <w:r>
-              <w:rPr>
-                <w:sz w:val="28"/>
-              </w:rPr>
-              <w:t>Step-4) Create Rest Controller with Required methods</w:t>
-            </w:r>
-          </w:p>
-          <w:p>
-            <w:pPr>
-              <w:rPr>
-                <w:sz w:val="28"/>
-              </w:rPr>
-            </w:pPr>
-          </w:p>
-          <w:p>
-            <w:pPr>
-              <w:rPr>
-                <w:sz w:val="28"/>
-              </w:rPr>
-            </w:pPr>
-            <w:r>
-              <w:rPr>
-                <w:sz w:val="28"/>
-              </w:rPr>
+              <w:t>public String welcome() {</w:t>
+            </w:r>
+          </w:p>
+          <w:p>
+            <w:pPr>
+              <w:rPr>
+                <w:sz w:val="28"/>
+              </w:rPr>
+            </w:pPr>
+            <w:r>
+              <w:rPr>
+                <w:sz w:val="28"/>
+              </w:rPr>
+              <w:tab/>
+            </w:r>
+            <w:r>
+              <w:rPr>
+                <w:sz w:val="28"/>
+              </w:rPr>
+              <w:tab/>
+              <w:t>return "&lt;h3&gt;Welcome :)&lt;/h3&gt;";</w:t>
+            </w:r>
+          </w:p>
+          <w:p>
+            <w:pPr>
+              <w:rPr>
+                <w:sz w:val="28"/>
+              </w:rPr>
+            </w:pPr>
+            <w:r>
+              <w:rPr>
+                <w:sz w:val="28"/>
+              </w:rPr>
+              <w:tab/>
+              <w:t>}</w:t>
+            </w:r>
+          </w:p>
+          <w:p>
+            <w:pPr>
+              <w:rPr>
+                <w:sz w:val="28"/>
+              </w:rPr>
+            </w:pPr>
+          </w:p>
+          <w:p>
+            <w:pPr>
+              <w:rPr>
+                <w:sz w:val="28"/>
+              </w:rPr>
+            </w:pPr>
+            <w:r>
+              <w:rPr>
+                <w:sz w:val="28"/>
+              </w:rPr>
+              <w:t>}</w:t>
+            </w:r>
+          </w:p>
+          <w:p>
+            <w:pPr>
+              <w:rPr>
+                <w:sz w:val="28"/>
+              </w:rPr>
+            </w:pPr>
+          </w:p>
+          <w:p>
+            <w:pPr>
+              <w:rPr>
+                <w:sz w:val="28"/>
+              </w:rPr>
+            </w:pPr>
+          </w:p>
+          <w:p>
+            <w:pPr>
+              <w:rPr>
+                <w:sz w:val="28"/>
+              </w:rPr>
+            </w:pPr>
+          </w:p>
+          <w:p>
+            <w:pPr>
+              <w:rPr>
+                <w:sz w:val="28"/>
+              </w:rPr>
+            </w:pPr>
+            <w:r>
+              <w:rPr>
+                <w:sz w:val="28"/>
+              </w:rPr>
+              <w:t xml:space="preserve">Step-5) Create Security Configuration class like below with </w:t>
+            </w:r>
+            <w:proofErr w:type="spellStart"/>
+            <w:r>
+              <w:rPr>
+                <w:sz w:val="28"/>
+              </w:rPr>
+              <w:t>Jdbc</w:t>
+            </w:r>
+            <w:proofErr w:type="spellEnd"/>
+            <w:r>
+              <w:rPr>
+                <w:sz w:val="28"/>
+              </w:rPr>
+              <w:t xml:space="preserve"> Authentication Manager</w:t>
+            </w:r>
+          </w:p>
+          <w:p>
+            <w:pPr>
+              <w:rPr>
+                <w:sz w:val="28"/>
+              </w:rPr>
+            </w:pPr>
+          </w:p>
+          <w:p>
+            <w:pPr>
+              <w:rPr>
+                <w:sz w:val="28"/>
+              </w:rPr>
+            </w:pPr>
+            <w:r>
+              <w:rPr>
+                <w:sz w:val="28"/>
+              </w:rPr>
+              <w:t xml:space="preserve">package </w:t>
+            </w:r>
+            <w:proofErr w:type="spellStart"/>
+            <w:r>
+              <w:rPr>
+                <w:sz w:val="28"/>
+              </w:rPr>
+              <w:t>in.ashokit</w:t>
+            </w:r>
+            <w:proofErr w:type="spellEnd"/>
+            <w:r>
+              <w:rPr>
+                <w:sz w:val="28"/>
+              </w:rPr>
+              <w:t>;</w:t>
+            </w:r>
+          </w:p>
+          <w:p>
+            <w:pPr>
+              <w:rPr>
+                <w:sz w:val="28"/>
+              </w:rPr>
+            </w:pPr>
+          </w:p>
+          <w:p>
+            <w:pPr>
+              <w:rPr>
+                <w:sz w:val="28"/>
+              </w:rPr>
+            </w:pPr>
+            <w:r>
+              <w:rPr>
+                <w:sz w:val="28"/>
+              </w:rPr>
+              <w:t xml:space="preserve">import </w:t>
+            </w:r>
+            <w:proofErr w:type="spellStart"/>
+            <w:r>
+              <w:rPr>
+                <w:sz w:val="28"/>
+              </w:rPr>
+              <w:t>javax.sql.DataSource</w:t>
+            </w:r>
+            <w:proofErr w:type="spellEnd"/>
+            <w:r>
+              <w:rPr>
+                <w:sz w:val="28"/>
+              </w:rPr>
+              <w:t>;</w:t>
+            </w:r>
+          </w:p>
+          <w:p>
+            <w:pPr>
+              <w:rPr>
+                <w:sz w:val="28"/>
+              </w:rPr>
+            </w:pPr>
+          </w:p>
+          <w:p>
+            <w:pPr>
+              <w:rPr>
+                <w:sz w:val="28"/>
+              </w:rPr>
+            </w:pPr>
+            <w:r>
+              <w:rPr>
+                <w:sz w:val="28"/>
+              </w:rPr>
+              <w:t xml:space="preserve">import </w:t>
+            </w:r>
+            <w:proofErr w:type="spellStart"/>
+            <w:r>
+              <w:rPr>
+                <w:sz w:val="28"/>
+              </w:rPr>
+              <w:t>org.springframework.beans.factory.annotation.Autowired</w:t>
+            </w:r>
+            <w:proofErr w:type="spellEnd"/>
+            <w:r>
+              <w:rPr>
+                <w:sz w:val="28"/>
+              </w:rPr>
+              <w:t>;</w:t>
+            </w:r>
+          </w:p>
+          <w:p>
+            <w:pPr>
+              <w:rPr>
+                <w:sz w:val="28"/>
+              </w:rPr>
+            </w:pPr>
+            <w:r>
+              <w:rPr>
+                <w:sz w:val="28"/>
+              </w:rPr>
+              <w:t xml:space="preserve">import </w:t>
+            </w:r>
+            <w:proofErr w:type="spellStart"/>
+            <w:r>
+              <w:rPr>
+                <w:sz w:val="28"/>
+              </w:rPr>
+              <w:t>org.springframework.context.annotation.Bean</w:t>
+            </w:r>
+            <w:proofErr w:type="spellEnd"/>
+            <w:r>
+              <w:rPr>
+                <w:sz w:val="28"/>
+              </w:rPr>
+              <w:t>;</w:t>
+            </w:r>
+          </w:p>
+          <w:p>
+            <w:pPr>
+              <w:rPr>
+                <w:sz w:val="28"/>
+              </w:rPr>
+            </w:pPr>
+            <w:r>
+              <w:rPr>
+                <w:sz w:val="28"/>
+              </w:rPr>
+              <w:t xml:space="preserve">import </w:t>
+            </w:r>
+            <w:proofErr w:type="spellStart"/>
+            <w:r>
+              <w:rPr>
+                <w:sz w:val="28"/>
+              </w:rPr>
+              <w:t>org.springframework.context.annotation.Configuration</w:t>
+            </w:r>
+            <w:proofErr w:type="spellEnd"/>
+            <w:r>
+              <w:rPr>
+                <w:sz w:val="28"/>
+              </w:rPr>
+              <w:t>;</w:t>
+            </w:r>
+          </w:p>
+          <w:p>
+            <w:pPr>
+              <w:rPr>
+                <w:sz w:val="28"/>
+              </w:rPr>
+            </w:pPr>
+            <w:r>
+              <w:rPr>
+                <w:sz w:val="28"/>
+              </w:rPr>
+              <w:t>import org.springframework.security.config.annotation.authentication.builders.AuthenticationManagerBuilder;</w:t>
+            </w:r>
+          </w:p>
+          <w:p>
+            <w:pPr>
+              <w:rPr>
+                <w:sz w:val="28"/>
+              </w:rPr>
+            </w:pPr>
+            <w:r>
+              <w:rPr>
+                <w:sz w:val="28"/>
+              </w:rPr>
+              <w:t>import org.springframework.security.config.annotation.web.builders.HttpSecurity;</w:t>
+            </w:r>
+          </w:p>
+          <w:p>
+            <w:pPr>
+              <w:rPr>
+                <w:sz w:val="28"/>
+              </w:rPr>
+            </w:pPr>
+            <w:r>
+              <w:rPr>
+                <w:sz w:val="28"/>
+              </w:rPr>
+              <w:t>import org.springframework.security.config.annotation.web.configuration.EnableWebSecurity;</w:t>
+            </w:r>
+          </w:p>
+          <w:p>
+            <w:pPr>
+              <w:rPr>
+                <w:sz w:val="28"/>
+              </w:rPr>
+            </w:pPr>
+            <w:r>
+              <w:rPr>
+                <w:sz w:val="28"/>
+              </w:rPr>
+              <w:t>import org.springframework.security.crypto.bcrypt.BCryptPasswordEncoder;</w:t>
+            </w:r>
+          </w:p>
+          <w:p>
+            <w:pPr>
+              <w:rPr>
+                <w:sz w:val="28"/>
+              </w:rPr>
+            </w:pPr>
+            <w:r>
+              <w:rPr>
+                <w:sz w:val="28"/>
+              </w:rPr>
+              <w:t xml:space="preserve">import </w:t>
+            </w:r>
+            <w:proofErr w:type="spellStart"/>
+            <w:r>
+              <w:rPr>
+                <w:sz w:val="28"/>
+              </w:rPr>
+              <w:t>org.springframework.security.web.SecurityFilterChain</w:t>
+            </w:r>
+            <w:proofErr w:type="spellEnd"/>
+            <w:r>
+              <w:rPr>
+                <w:sz w:val="28"/>
+              </w:rPr>
+              <w:t>;</w:t>
+            </w:r>
+          </w:p>
+          <w:p>
+            <w:pPr>
+              <w:rPr>
+                <w:sz w:val="28"/>
+              </w:rPr>
+            </w:pPr>
+          </w:p>
+          <w:p>
+            <w:pPr>
+              <w:rPr>
+                <w:sz w:val="28"/>
+              </w:rPr>
+            </w:pPr>
+            <w:r>
+              <w:rPr>
+                <w:sz w:val="28"/>
+              </w:rPr>
+              <w:t>@Configuration</w:t>
+            </w:r>
+          </w:p>
+          <w:p>
+            <w:pPr>
+              <w:rPr>
+                <w:sz w:val="28"/>
+              </w:rPr>
+            </w:pPr>
+            <w:r>
+              <w:rPr>
+                <w:sz w:val="28"/>
+              </w:rPr>
+              <w:t>@EnableWebSecurity</w:t>
+            </w:r>
+          </w:p>
+          <w:p>
+            <w:pPr>
+              <w:rPr>
+                <w:sz w:val="28"/>
+              </w:rPr>
+            </w:pPr>
+            <w:r>
+              <w:rPr>
+                <w:sz w:val="28"/>
+              </w:rPr>
+              <w:t xml:space="preserve">public class </w:t>
+            </w:r>
+            <w:proofErr w:type="spellStart"/>
+            <w:r>
+              <w:rPr>
+                <w:sz w:val="28"/>
+              </w:rPr>
+              <w:t>SecurityConfiguration</w:t>
+            </w:r>
+            <w:proofErr w:type="spellEnd"/>
+            <w:r>
+              <w:rPr>
+                <w:sz w:val="28"/>
+              </w:rPr>
+              <w:t xml:space="preserve"> {</w:t>
+            </w:r>
+          </w:p>
+          <w:p>
+            <w:pPr>
+              <w:rPr>
+                <w:sz w:val="28"/>
+              </w:rPr>
+            </w:pPr>
+            <w:r>
+              <w:rPr>
+                <w:sz w:val="28"/>
+              </w:rPr>
+              <w:tab/>
+            </w:r>
+          </w:p>
+          <w:p>
+            <w:pPr>
+              <w:rPr>
+                <w:sz w:val="28"/>
+              </w:rPr>
+            </w:pPr>
+            <w:r>
+              <w:rPr>
+                <w:sz w:val="28"/>
+              </w:rPr>
+              <w:tab/>
+              <w:t>private static final String ADMIN = "ADMIN";</w:t>
+            </w:r>
+          </w:p>
+          <w:p>
+            <w:pPr>
+              <w:rPr>
+                <w:sz w:val="28"/>
+              </w:rPr>
+            </w:pPr>
+            <w:r>
+              <w:rPr>
+                <w:sz w:val="28"/>
+              </w:rPr>
+              <w:tab/>
+              <w:t>private static final String USER = "USER";</w:t>
+            </w:r>
+          </w:p>
+          <w:p>
+            <w:pPr>
+              <w:rPr>
+                <w:sz w:val="28"/>
+              </w:rPr>
+            </w:pPr>
+          </w:p>
+          <w:p>
+            <w:pPr>
+              <w:rPr>
+                <w:sz w:val="28"/>
+              </w:rPr>
+            </w:pPr>
+            <w:r>
+              <w:rPr>
+                <w:sz w:val="28"/>
+              </w:rPr>
+              <w:tab/>
               <w:t>@</w:t>
             </w:r>
             <w:proofErr w:type="spellStart"/>
@@ -3026,35 +3788,63 @@
               <w:rPr>
                 <w:sz w:val="28"/>
               </w:rPr>
-              <w:t>RestController</w:t>
-            </w:r>
-            <w:proofErr w:type="spellEnd"/>
-          </w:p>
-          <w:p>
-            <w:pPr>
-              <w:rPr>
-                <w:sz w:val="28"/>
-              </w:rPr>
-            </w:pPr>
-            <w:r>
-              <w:rPr>
-                <w:sz w:val="28"/>
-              </w:rPr>
-              <w:t xml:space="preserve">public class </w:t>
-            </w:r>
-            <w:proofErr w:type="spellStart"/>
-            <w:r>
-              <w:rPr>
-                <w:sz w:val="28"/>
-              </w:rPr>
-              <w:t>UserRestController</w:t>
-            </w:r>
-            <w:proofErr w:type="spellEnd"/>
-            <w:r>
-              <w:rPr>
-                <w:sz w:val="28"/>
-              </w:rPr>
-              <w:t xml:space="preserve"> {</w:t>
+              <w:t>Autowired</w:t>
+            </w:r>
+            <w:proofErr w:type="spellEnd"/>
+          </w:p>
+          <w:p>
+            <w:pPr>
+              <w:rPr>
+                <w:sz w:val="28"/>
+              </w:rPr>
+            </w:pPr>
+            <w:r>
+              <w:rPr>
+                <w:sz w:val="28"/>
+              </w:rPr>
+              <w:tab/>
+              <w:t xml:space="preserve">private </w:t>
+            </w:r>
+            <w:proofErr w:type="spellStart"/>
+            <w:r>
+              <w:rPr>
+                <w:sz w:val="28"/>
+              </w:rPr>
+              <w:t>DataSource</w:t>
+            </w:r>
+            <w:proofErr w:type="spellEnd"/>
+            <w:r>
+              <w:rPr>
+                <w:sz w:val="28"/>
+              </w:rPr>
+              <w:t xml:space="preserve"> </w:t>
+            </w:r>
+            <w:proofErr w:type="spellStart"/>
+            <w:r>
+              <w:rPr>
+                <w:sz w:val="28"/>
+              </w:rPr>
+              <w:t>dataSource</w:t>
+            </w:r>
+            <w:proofErr w:type="spellEnd"/>
+            <w:r>
+              <w:rPr>
+                <w:sz w:val="28"/>
+              </w:rPr>
+              <w:t>;</w:t>
+            </w:r>
+          </w:p>
+          <w:p>
+            <w:pPr>
+              <w:rPr>
+                <w:sz w:val="28"/>
+              </w:rPr>
+            </w:pPr>
+            <w:r>
+              <w:rPr>
+                <w:sz w:val="28"/>
+              </w:rPr>
+              <w:tab/>
             </w:r>
           </w:p>
           <w:p>
@@ -3082,48 +3872,305 @@
               <w:rPr>
                 <w:sz w:val="28"/>
               </w:rPr>
-              <w:t>GetMapping</w:t>
-            </w:r>
-            <w:proofErr w:type="spellEnd"/>
-            <w:r>
-              <w:rPr>
-                <w:sz w:val="28"/>
-              </w:rPr>
-              <w:t>(value = "/admin")</w:t>
-            </w:r>
-          </w:p>
-          <w:p>
-            <w:pPr>
-              <w:rPr>
-                <w:sz w:val="28"/>
-              </w:rPr>
-            </w:pPr>
-            <w:r>
-              <w:rPr>
-                <w:sz w:val="28"/>
-              </w:rPr>
-              <w:tab/>
-              <w:t>public String admin() {</w:t>
-            </w:r>
-          </w:p>
-          <w:p>
-            <w:pPr>
-              <w:rPr>
-                <w:sz w:val="28"/>
-              </w:rPr>
-            </w:pPr>
-            <w:r>
-              <w:rPr>
-                <w:sz w:val="28"/>
-              </w:rPr>
-              <w:tab/>
-            </w:r>
-            <w:r>
-              <w:rPr>
-                <w:sz w:val="28"/>
-              </w:rPr>
-              <w:tab/>
-              <w:t>return "&lt;h3&gt;Welcome Admin :)&lt;/h3&gt;";</w:t>
+              <w:t>Autowired</w:t>
+            </w:r>
+            <w:proofErr w:type="spellEnd"/>
+          </w:p>
+          <w:p>
+            <w:pPr>
+              <w:rPr>
+                <w:sz w:val="28"/>
+              </w:rPr>
+            </w:pPr>
+            <w:r>
+              <w:rPr>
+                <w:sz w:val="28"/>
+              </w:rPr>
+              <w:tab/>
+              <w:t xml:space="preserve">public void </w:t>
+            </w:r>
+            <w:proofErr w:type="spellStart"/>
+            <w:r>
+              <w:rPr>
+                <w:sz w:val="28"/>
+              </w:rPr>
+              <w:t>authManager</w:t>
+            </w:r>
+            <w:proofErr w:type="spellEnd"/>
+            <w:r>
+              <w:rPr>
+                <w:sz w:val="28"/>
+              </w:rPr>
+              <w:t>(</w:t>
+            </w:r>
+            <w:proofErr w:type="spellStart"/>
+            <w:r>
+              <w:rPr>
+                <w:sz w:val="28"/>
+              </w:rPr>
+              <w:t>AuthenticationManagerBuilder</w:t>
+            </w:r>
+            <w:proofErr w:type="spellEnd"/>
+            <w:r>
+              <w:rPr>
+                <w:sz w:val="28"/>
+              </w:rPr>
+              <w:t xml:space="preserve"> </w:t>
+            </w:r>
+            <w:proofErr w:type="spellStart"/>
+            <w:r>
+              <w:rPr>
+                <w:sz w:val="28"/>
+              </w:rPr>
+              <w:t>auth</w:t>
+            </w:r>
+            <w:proofErr w:type="spellEnd"/>
+            <w:r>
+              <w:rPr>
+                <w:sz w:val="28"/>
+              </w:rPr>
+              <w:t>) throws Exception {</w:t>
+            </w:r>
+          </w:p>
+          <w:p>
+            <w:pPr>
+              <w:rPr>
+                <w:sz w:val="28"/>
+              </w:rPr>
+            </w:pPr>
+            <w:r>
+              <w:rPr>
+                <w:sz w:val="28"/>
+              </w:rPr>
+              <w:tab/>
+              <w:t xml:space="preserve">    </w:t>
+            </w:r>
+            <w:proofErr w:type="spellStart"/>
+            <w:r>
+              <w:rPr>
+                <w:sz w:val="28"/>
+              </w:rPr>
+              <w:t>auth.jdbcAuthentication</w:t>
+            </w:r>
+            <w:proofErr w:type="spellEnd"/>
+            <w:r>
+              <w:rPr>
+                <w:sz w:val="28"/>
+              </w:rPr>
+              <w:t>()</w:t>
+            </w:r>
+          </w:p>
+          <w:p>
+            <w:pPr>
+              <w:rPr>
+                <w:sz w:val="28"/>
+              </w:rPr>
+            </w:pPr>
+            <w:r>
+              <w:rPr>
+                <w:sz w:val="28"/>
+              </w:rPr>
+              <w:tab/>
+              <w:t xml:space="preserve">      </w:t>
+            </w:r>
+            <w:r>
+              <w:rPr>
+                <w:sz w:val="28"/>
+              </w:rPr>
+              <w:tab/>
+              <w:t>.</w:t>
+            </w:r>
+            <w:proofErr w:type="spellStart"/>
+            <w:r>
+              <w:rPr>
+                <w:sz w:val="28"/>
+              </w:rPr>
+              <w:t>dataSource</w:t>
+            </w:r>
+            <w:proofErr w:type="spellEnd"/>
+            <w:r>
+              <w:rPr>
+                <w:sz w:val="28"/>
+              </w:rPr>
+              <w:t>(</w:t>
+            </w:r>
+            <w:proofErr w:type="spellStart"/>
+            <w:r>
+              <w:rPr>
+                <w:sz w:val="28"/>
+              </w:rPr>
+              <w:t>dataSource</w:t>
+            </w:r>
+            <w:proofErr w:type="spellEnd"/>
+            <w:r>
+              <w:rPr>
+                <w:sz w:val="28"/>
+              </w:rPr>
+              <w:t>)</w:t>
+            </w:r>
+          </w:p>
+          <w:p>
+            <w:pPr>
+              <w:rPr>
+                <w:sz w:val="28"/>
+              </w:rPr>
+            </w:pPr>
+            <w:r>
+              <w:rPr>
+                <w:sz w:val="28"/>
+              </w:rPr>
+              <w:tab/>
+              <w:t xml:space="preserve">      </w:t>
+            </w:r>
+            <w:r>
+              <w:rPr>
+                <w:sz w:val="28"/>
+              </w:rPr>
+              <w:tab/>
+              <w:t>.</w:t>
+            </w:r>
+            <w:proofErr w:type="spellStart"/>
+            <w:r>
+              <w:rPr>
+                <w:sz w:val="28"/>
+              </w:rPr>
+              <w:t>passwordEncoder</w:t>
+            </w:r>
+            <w:proofErr w:type="spellEnd"/>
+            <w:r>
+              <w:rPr>
+                <w:sz w:val="28"/>
+              </w:rPr>
+              <w:t xml:space="preserve">(new </w:t>
+            </w:r>
+            <w:proofErr w:type="spellStart"/>
+            <w:r>
+              <w:rPr>
+                <w:sz w:val="28"/>
+              </w:rPr>
+              <w:t>BCryptPasswordEncoder</w:t>
+            </w:r>
+            <w:proofErr w:type="spellEnd"/>
+            <w:r>
+              <w:rPr>
+                <w:sz w:val="28"/>
+              </w:rPr>
+              <w:t>())</w:t>
+            </w:r>
+          </w:p>
+          <w:p>
+            <w:pPr>
+              <w:rPr>
+                <w:sz w:val="28"/>
+              </w:rPr>
+            </w:pPr>
+            <w:r>
+              <w:rPr>
+                <w:sz w:val="28"/>
+              </w:rPr>
+              <w:lastRenderedPageBreak/>
+              <w:tab/>
+              <w:t xml:space="preserve">      </w:t>
+            </w:r>
+            <w:r>
+              <w:rPr>
+                <w:sz w:val="28"/>
+              </w:rPr>
+              <w:tab/>
+              <w:t>.</w:t>
+            </w:r>
+            <w:proofErr w:type="spellStart"/>
+            <w:proofErr w:type="gramStart"/>
+            <w:r>
+              <w:rPr>
+                <w:sz w:val="28"/>
+              </w:rPr>
+              <w:t>usersByUsernameQuery</w:t>
+            </w:r>
+            <w:proofErr w:type="spellEnd"/>
+            <w:r>
+              <w:rPr>
+                <w:sz w:val="28"/>
+              </w:rPr>
+              <w:t>(</w:t>
+            </w:r>
+            <w:proofErr w:type="gramEnd"/>
+            <w:r>
+              <w:rPr>
+                <w:sz w:val="28"/>
+              </w:rPr>
+              <w:t xml:space="preserve">"select </w:t>
+            </w:r>
+            <w:proofErr w:type="spellStart"/>
+            <w:r>
+              <w:rPr>
+                <w:sz w:val="28"/>
+              </w:rPr>
+              <w:t>username,password,enabled</w:t>
+            </w:r>
+            <w:proofErr w:type="spellEnd"/>
+            <w:r>
+              <w:rPr>
+                <w:sz w:val="28"/>
+              </w:rPr>
+              <w:t xml:space="preserve"> from users where username=?")</w:t>
+            </w:r>
+          </w:p>
+          <w:p>
+            <w:pPr>
+              <w:rPr>
+                <w:sz w:val="28"/>
+              </w:rPr>
+            </w:pPr>
+            <w:r>
+              <w:rPr>
+                <w:sz w:val="28"/>
+              </w:rPr>
+              <w:tab/>
+              <w:t xml:space="preserve">      </w:t>
+            </w:r>
+            <w:r>
+              <w:rPr>
+                <w:sz w:val="28"/>
+              </w:rPr>
+              <w:tab/>
+              <w:t>.</w:t>
+            </w:r>
+            <w:proofErr w:type="spellStart"/>
+            <w:proofErr w:type="gramStart"/>
+            <w:r>
+              <w:rPr>
+                <w:sz w:val="28"/>
+              </w:rPr>
+              <w:t>authoritiesByUsernameQuery</w:t>
+            </w:r>
+            <w:proofErr w:type="spellEnd"/>
+            <w:r>
+              <w:rPr>
+                <w:sz w:val="28"/>
+              </w:rPr>
+              <w:t>(</w:t>
+            </w:r>
+            <w:proofErr w:type="gramEnd"/>
+            <w:r>
+              <w:rPr>
+                <w:sz w:val="28"/>
+              </w:rPr>
+              <w:t xml:space="preserve">"select </w:t>
+            </w:r>
+            <w:proofErr w:type="spellStart"/>
+            <w:r>
+              <w:rPr>
+                <w:sz w:val="28"/>
+              </w:rPr>
+              <w:t>username,authority</w:t>
+            </w:r>
+            <w:proofErr w:type="spellEnd"/>
+            <w:r>
+              <w:rPr>
+                <w:sz w:val="28"/>
+              </w:rPr>
+              <w:t xml:space="preserve"> from authorities where username=?");</w:t>
             </w:r>
           </w:p>
           <w:p>
@@ -3146,619 +4193,46 @@
                 <w:sz w:val="28"/>
               </w:rPr>
             </w:pPr>
-          </w:p>
-          <w:p>
-            <w:pPr>
-              <w:rPr>
-                <w:sz w:val="28"/>
-              </w:rPr>
-            </w:pPr>
-            <w:r>
-              <w:rPr>
-                <w:sz w:val="28"/>
-              </w:rPr>
-              <w:tab/>
-              <w:t>@</w:t>
-            </w:r>
-            <w:proofErr w:type="spellStart"/>
-            <w:r>
-              <w:rPr>
-                <w:sz w:val="28"/>
-              </w:rPr>
-              <w:t>GetMapping</w:t>
-            </w:r>
-            <w:proofErr w:type="spellEnd"/>
-            <w:r>
-              <w:rPr>
-                <w:sz w:val="28"/>
-              </w:rPr>
-              <w:t>(value = "/user")</w:t>
-            </w:r>
-          </w:p>
-          <w:p>
-            <w:pPr>
-              <w:rPr>
-                <w:sz w:val="28"/>
-              </w:rPr>
-            </w:pPr>
-            <w:r>
-              <w:rPr>
-                <w:sz w:val="28"/>
-              </w:rPr>
-              <w:tab/>
-              <w:t>public String user() {</w:t>
-            </w:r>
-          </w:p>
-          <w:p>
-            <w:pPr>
-              <w:rPr>
-                <w:sz w:val="28"/>
-              </w:rPr>
-            </w:pPr>
-            <w:r>
-              <w:rPr>
-                <w:sz w:val="28"/>
-              </w:rPr>
-              <w:tab/>
-            </w:r>
-            <w:r>
-              <w:rPr>
-                <w:sz w:val="28"/>
-              </w:rPr>
-              <w:tab/>
-              <w:t>return "&lt;h3&gt;Hello User :)&lt;/h3&gt;";</w:t>
-            </w:r>
-          </w:p>
-          <w:p>
-            <w:pPr>
-              <w:rPr>
-                <w:sz w:val="28"/>
-              </w:rPr>
-            </w:pPr>
-            <w:r>
-              <w:rPr>
-                <w:sz w:val="28"/>
-              </w:rPr>
-              <w:tab/>
-              <w:t>}</w:t>
-            </w:r>
-          </w:p>
-          <w:p>
-            <w:pPr>
-              <w:rPr>
-                <w:sz w:val="28"/>
-              </w:rPr>
-            </w:pPr>
-          </w:p>
-          <w:p>
-            <w:pPr>
-              <w:rPr>
-                <w:sz w:val="28"/>
-              </w:rPr>
-            </w:pPr>
-            <w:r>
-              <w:rPr>
-                <w:sz w:val="28"/>
-              </w:rPr>
-              <w:tab/>
-              <w:t>@</w:t>
-            </w:r>
-            <w:proofErr w:type="spellStart"/>
-            <w:r>
-              <w:rPr>
-                <w:sz w:val="28"/>
-              </w:rPr>
-              <w:t>GetMapping</w:t>
-            </w:r>
-            <w:proofErr w:type="spellEnd"/>
-            <w:r>
-              <w:rPr>
-                <w:sz w:val="28"/>
-              </w:rPr>
-              <w:t>(value = "/")</w:t>
-            </w:r>
-          </w:p>
-          <w:p>
-            <w:pPr>
-              <w:rPr>
-                <w:sz w:val="28"/>
-              </w:rPr>
-            </w:pPr>
-            <w:r>
-              <w:rPr>
-                <w:sz w:val="28"/>
-              </w:rPr>
-              <w:tab/>
-              <w:t>public String welcome() {</w:t>
-            </w:r>
-          </w:p>
-          <w:p>
-            <w:pPr>
-              <w:rPr>
-                <w:sz w:val="28"/>
-              </w:rPr>
-            </w:pPr>
-            <w:r>
-              <w:rPr>
-                <w:sz w:val="28"/>
-              </w:rPr>
-              <w:tab/>
-            </w:r>
-            <w:r>
-              <w:rPr>
-                <w:sz w:val="28"/>
-              </w:rPr>
-              <w:tab/>
-              <w:t>return "&lt;h3&gt;Welcome :)&lt;/h3&gt;";</w:t>
-            </w:r>
-          </w:p>
-          <w:p>
-            <w:pPr>
-              <w:rPr>
-                <w:sz w:val="28"/>
-              </w:rPr>
-            </w:pPr>
-            <w:r>
-              <w:rPr>
-                <w:sz w:val="28"/>
-              </w:rPr>
-              <w:tab/>
-              <w:t>}</w:t>
-            </w:r>
-          </w:p>
-          <w:p>
-            <w:pPr>
-              <w:rPr>
-                <w:sz w:val="28"/>
-              </w:rPr>
-            </w:pPr>
-          </w:p>
-          <w:p>
-            <w:pPr>
-              <w:rPr>
-                <w:sz w:val="28"/>
-              </w:rPr>
-            </w:pPr>
-            <w:r>
-              <w:rPr>
-                <w:sz w:val="28"/>
-              </w:rPr>
-              <w:t>}</w:t>
-            </w:r>
-          </w:p>
-          <w:p>
-            <w:pPr>
-              <w:rPr>
-                <w:sz w:val="28"/>
-              </w:rPr>
-            </w:pPr>
-          </w:p>
-          <w:p>
-            <w:pPr>
-              <w:rPr>
-                <w:sz w:val="28"/>
-              </w:rPr>
-            </w:pPr>
-          </w:p>
-          <w:p>
-            <w:pPr>
-              <w:rPr>
-                <w:sz w:val="28"/>
-              </w:rPr>
-            </w:pPr>
-          </w:p>
-          <w:p>
-            <w:pPr>
-              <w:rPr>
-                <w:sz w:val="28"/>
-              </w:rPr>
-            </w:pPr>
-            <w:r>
-              <w:rPr>
-                <w:sz w:val="28"/>
-              </w:rPr>
-              <w:t xml:space="preserve">Step-5) Create Security Configuration class like below with </w:t>
-            </w:r>
-            <w:proofErr w:type="spellStart"/>
-            <w:r>
-              <w:rPr>
-                <w:sz w:val="28"/>
-              </w:rPr>
-              <w:t>Jdbc</w:t>
-            </w:r>
-            <w:proofErr w:type="spellEnd"/>
-            <w:r>
-              <w:rPr>
-                <w:sz w:val="28"/>
-              </w:rPr>
-              <w:t xml:space="preserve"> Authentication Manager</w:t>
-            </w:r>
-          </w:p>
-          <w:p>
-            <w:pPr>
-              <w:rPr>
-                <w:sz w:val="28"/>
-              </w:rPr>
-            </w:pPr>
-          </w:p>
-          <w:p>
-            <w:pPr>
-              <w:rPr>
-                <w:sz w:val="28"/>
-              </w:rPr>
-            </w:pPr>
-            <w:r>
-              <w:rPr>
-                <w:sz w:val="28"/>
-              </w:rPr>
-              <w:lastRenderedPageBreak/>
-              <w:t xml:space="preserve">package </w:t>
-            </w:r>
-            <w:proofErr w:type="spellStart"/>
-            <w:r>
-              <w:rPr>
-                <w:sz w:val="28"/>
-              </w:rPr>
-              <w:t>in.ashokit</w:t>
-            </w:r>
-            <w:proofErr w:type="spellEnd"/>
-            <w:r>
-              <w:rPr>
-                <w:sz w:val="28"/>
-              </w:rPr>
-              <w:t>;</w:t>
-            </w:r>
-          </w:p>
-          <w:p>
-            <w:pPr>
-              <w:rPr>
-                <w:sz w:val="28"/>
-              </w:rPr>
-            </w:pPr>
-          </w:p>
-          <w:p>
-            <w:pPr>
-              <w:rPr>
-                <w:sz w:val="28"/>
-              </w:rPr>
-            </w:pPr>
-            <w:r>
-              <w:rPr>
-                <w:sz w:val="28"/>
-              </w:rPr>
-              <w:t xml:space="preserve">import </w:t>
-            </w:r>
-            <w:proofErr w:type="spellStart"/>
-            <w:r>
-              <w:rPr>
-                <w:sz w:val="28"/>
-              </w:rPr>
-              <w:t>javax.sql.DataSource</w:t>
-            </w:r>
-            <w:proofErr w:type="spellEnd"/>
-            <w:r>
-              <w:rPr>
-                <w:sz w:val="28"/>
-              </w:rPr>
-              <w:t>;</w:t>
-            </w:r>
-          </w:p>
-          <w:p>
-            <w:pPr>
-              <w:rPr>
-                <w:sz w:val="28"/>
-              </w:rPr>
-            </w:pPr>
-          </w:p>
-          <w:p>
-            <w:pPr>
-              <w:rPr>
-                <w:sz w:val="28"/>
-              </w:rPr>
-            </w:pPr>
-            <w:r>
-              <w:rPr>
-                <w:sz w:val="28"/>
-              </w:rPr>
-              <w:t xml:space="preserve">import </w:t>
-            </w:r>
-            <w:proofErr w:type="spellStart"/>
-            <w:r>
-              <w:rPr>
-                <w:sz w:val="28"/>
-              </w:rPr>
-              <w:t>org.springframework.beans.factory.annotation.Autowired</w:t>
-            </w:r>
-            <w:proofErr w:type="spellEnd"/>
-            <w:r>
-              <w:rPr>
-                <w:sz w:val="28"/>
-              </w:rPr>
-              <w:t>;</w:t>
-            </w:r>
-          </w:p>
-          <w:p>
-            <w:pPr>
-              <w:rPr>
-                <w:sz w:val="28"/>
-              </w:rPr>
-            </w:pPr>
-            <w:r>
-              <w:rPr>
-                <w:sz w:val="28"/>
-              </w:rPr>
-              <w:t xml:space="preserve">import </w:t>
-            </w:r>
-            <w:proofErr w:type="spellStart"/>
-            <w:r>
-              <w:rPr>
-                <w:sz w:val="28"/>
-              </w:rPr>
-              <w:t>org.springframework.context.annotation.Bean</w:t>
-            </w:r>
-            <w:proofErr w:type="spellEnd"/>
-            <w:r>
-              <w:rPr>
-                <w:sz w:val="28"/>
-              </w:rPr>
-              <w:t>;</w:t>
-            </w:r>
-          </w:p>
-          <w:p>
-            <w:pPr>
-              <w:rPr>
-                <w:sz w:val="28"/>
-              </w:rPr>
-            </w:pPr>
-            <w:r>
-              <w:rPr>
-                <w:sz w:val="28"/>
-              </w:rPr>
-              <w:t xml:space="preserve">import </w:t>
-            </w:r>
-            <w:proofErr w:type="spellStart"/>
-            <w:r>
-              <w:rPr>
-                <w:sz w:val="28"/>
-              </w:rPr>
-              <w:t>org.springframework.context.annotation.Configuration</w:t>
-            </w:r>
-            <w:proofErr w:type="spellEnd"/>
-            <w:r>
-              <w:rPr>
-                <w:sz w:val="28"/>
-              </w:rPr>
-              <w:t>;</w:t>
-            </w:r>
-          </w:p>
-          <w:p>
-            <w:pPr>
-              <w:rPr>
-                <w:sz w:val="28"/>
-              </w:rPr>
-            </w:pPr>
-            <w:r>
-              <w:rPr>
-                <w:sz w:val="28"/>
-              </w:rPr>
-              <w:t>import org.springframework.security.config.annotation.authentication.builders.AuthenticationManagerBuilder;</w:t>
-            </w:r>
-          </w:p>
-          <w:p>
-            <w:pPr>
-              <w:rPr>
-                <w:sz w:val="28"/>
-              </w:rPr>
-            </w:pPr>
-            <w:r>
-              <w:rPr>
-                <w:sz w:val="28"/>
-              </w:rPr>
-              <w:t>import org.springframework.security.config.annotation.web.builders.HttpSecurity;</w:t>
-            </w:r>
-          </w:p>
-          <w:p>
-            <w:pPr>
-              <w:rPr>
-                <w:sz w:val="28"/>
-              </w:rPr>
-            </w:pPr>
-            <w:r>
-              <w:rPr>
-                <w:sz w:val="28"/>
-              </w:rPr>
-              <w:t>import org.springframework.security.config.annotation.web.configuration.EnableWebSecurity;</w:t>
-            </w:r>
-          </w:p>
-          <w:p>
-            <w:pPr>
-              <w:rPr>
-                <w:sz w:val="28"/>
-              </w:rPr>
-            </w:pPr>
-            <w:r>
-              <w:rPr>
-                <w:sz w:val="28"/>
-              </w:rPr>
-              <w:t>import org.springframework.security.crypto.bcrypt.BCryptPasswordEncoder;</w:t>
-            </w:r>
-          </w:p>
-          <w:p>
-            <w:pPr>
-              <w:rPr>
-                <w:sz w:val="28"/>
-              </w:rPr>
-            </w:pPr>
-            <w:r>
-              <w:rPr>
-                <w:sz w:val="28"/>
-              </w:rPr>
-              <w:t xml:space="preserve">import </w:t>
-            </w:r>
-            <w:proofErr w:type="spellStart"/>
-            <w:r>
-              <w:rPr>
-                <w:sz w:val="28"/>
-              </w:rPr>
-              <w:t>org.springframework.security.web.SecurityFilterChain</w:t>
-            </w:r>
-            <w:proofErr w:type="spellEnd"/>
-            <w:r>
-              <w:rPr>
-                <w:sz w:val="28"/>
-              </w:rPr>
-              <w:t>;</w:t>
-            </w:r>
-          </w:p>
-          <w:p>
-            <w:pPr>
-              <w:rPr>
-                <w:sz w:val="28"/>
-              </w:rPr>
-            </w:pPr>
-          </w:p>
-          <w:p>
-            <w:pPr>
-              <w:rPr>
-                <w:sz w:val="28"/>
-              </w:rPr>
-            </w:pPr>
-            <w:r>
-              <w:rPr>
-                <w:sz w:val="28"/>
-              </w:rPr>
-              <w:t>@Configuration</w:t>
-            </w:r>
-          </w:p>
-          <w:p>
-            <w:pPr>
-              <w:rPr>
-                <w:sz w:val="28"/>
-              </w:rPr>
-            </w:pPr>
-            <w:r>
-              <w:rPr>
-                <w:sz w:val="28"/>
-              </w:rPr>
-              <w:t>@EnableWebSecurity</w:t>
-            </w:r>
-          </w:p>
-          <w:p>
-            <w:pPr>
-              <w:rPr>
-                <w:sz w:val="28"/>
-              </w:rPr>
-            </w:pPr>
-            <w:r>
-              <w:rPr>
-                <w:sz w:val="28"/>
-              </w:rPr>
-              <w:t xml:space="preserve">public class </w:t>
-            </w:r>
-            <w:proofErr w:type="spellStart"/>
-            <w:r>
-              <w:rPr>
-                <w:sz w:val="28"/>
-              </w:rPr>
-              <w:t>SecurityConfiguration</w:t>
-            </w:r>
-            <w:proofErr w:type="spellEnd"/>
-            <w:r>
-              <w:rPr>
-                <w:sz w:val="28"/>
-              </w:rPr>
-              <w:t xml:space="preserve"> {</w:t>
-            </w:r>
-          </w:p>
-          <w:p>
-            <w:pPr>
-              <w:rPr>
-                <w:sz w:val="28"/>
-              </w:rPr>
-            </w:pPr>
-            <w:r>
-              <w:rPr>
-                <w:sz w:val="28"/>
-              </w:rPr>
-              <w:tab/>
-            </w:r>
-          </w:p>
-          <w:p>
-            <w:pPr>
-              <w:rPr>
-                <w:sz w:val="28"/>
-              </w:rPr>
-            </w:pPr>
-            <w:r>
-              <w:rPr>
-                <w:sz w:val="28"/>
-              </w:rPr>
-              <w:tab/>
-              <w:t>private static final String ADMIN = "ADMIN";</w:t>
-            </w:r>
-          </w:p>
-          <w:p>
-            <w:pPr>
-              <w:rPr>
-                <w:sz w:val="28"/>
-              </w:rPr>
-            </w:pPr>
-            <w:r>
-              <w:rPr>
-                <w:sz w:val="28"/>
-              </w:rPr>
-              <w:tab/>
-              <w:t>private static final String USER = "USER";</w:t>
-            </w:r>
-          </w:p>
-          <w:p>
-            <w:pPr>
-              <w:rPr>
-                <w:sz w:val="28"/>
-              </w:rPr>
-            </w:pPr>
-          </w:p>
-          <w:p>
-            <w:pPr>
-              <w:rPr>
-                <w:sz w:val="28"/>
-              </w:rPr>
-            </w:pPr>
-            <w:r>
-              <w:rPr>
-                <w:sz w:val="28"/>
-              </w:rPr>
-              <w:tab/>
-              <w:t>@</w:t>
-            </w:r>
-            <w:proofErr w:type="spellStart"/>
-            <w:r>
-              <w:rPr>
-                <w:sz w:val="28"/>
-              </w:rPr>
-              <w:t>Autowired</w:t>
-            </w:r>
-            <w:proofErr w:type="spellEnd"/>
-          </w:p>
-          <w:p>
-            <w:pPr>
-              <w:rPr>
-                <w:sz w:val="28"/>
-              </w:rPr>
-            </w:pPr>
-            <w:r>
-              <w:rPr>
-                <w:sz w:val="28"/>
-              </w:rPr>
-              <w:tab/>
-              <w:t xml:space="preserve">private </w:t>
-            </w:r>
-            <w:proofErr w:type="spellStart"/>
-            <w:r>
-              <w:rPr>
-                <w:sz w:val="28"/>
-              </w:rPr>
-              <w:t>DataSource</w:t>
+            <w:r>
+              <w:rPr>
+                <w:sz w:val="28"/>
+              </w:rPr>
+              <w:tab/>
+            </w:r>
+          </w:p>
+          <w:p>
+            <w:pPr>
+              <w:rPr>
+                <w:sz w:val="28"/>
+              </w:rPr>
+            </w:pPr>
+            <w:r>
+              <w:rPr>
+                <w:sz w:val="28"/>
+              </w:rPr>
+              <w:tab/>
+              <w:t>@Bean</w:t>
+            </w:r>
+          </w:p>
+          <w:p>
+            <w:pPr>
+              <w:rPr>
+                <w:sz w:val="28"/>
+              </w:rPr>
+            </w:pPr>
+            <w:r>
+              <w:rPr>
+                <w:sz w:val="28"/>
+              </w:rPr>
+              <w:tab/>
+              <w:t xml:space="preserve">public </w:t>
+            </w:r>
+            <w:proofErr w:type="spellStart"/>
+            <w:r>
+              <w:rPr>
+                <w:sz w:val="28"/>
+              </w:rPr>
+              <w:t>SecurityFilterChain</w:t>
             </w:r>
             <w:proofErr w:type="spellEnd"/>
             <w:r>
@@ -3772,77 +4246,7 @@
               <w:rPr>
                 <w:sz w:val="28"/>
               </w:rPr>
-              <w:t>dataSource</w:t>
-            </w:r>
-            <w:proofErr w:type="spellEnd"/>
-            <w:r>
-              <w:rPr>
-                <w:sz w:val="28"/>
-              </w:rPr>
-              <w:t>;</w:t>
-            </w:r>
-          </w:p>
-          <w:p>
-            <w:pPr>
-              <w:rPr>
-                <w:sz w:val="28"/>
-              </w:rPr>
-            </w:pPr>
-            <w:r>
-              <w:rPr>
-                <w:sz w:val="28"/>
-              </w:rPr>
-              <w:tab/>
-            </w:r>
-          </w:p>
-          <w:p>
-            <w:pPr>
-              <w:rPr>
-                <w:sz w:val="28"/>
-              </w:rPr>
-            </w:pPr>
-          </w:p>
-          <w:p>
-            <w:pPr>
-              <w:rPr>
-                <w:sz w:val="28"/>
-              </w:rPr>
-            </w:pPr>
-            <w:r>
-              <w:rPr>
-                <w:sz w:val="28"/>
-              </w:rPr>
-              <w:tab/>
-              <w:t>@</w:t>
-            </w:r>
-            <w:proofErr w:type="spellStart"/>
-            <w:r>
-              <w:rPr>
-                <w:sz w:val="28"/>
-              </w:rPr>
-              <w:t>Autowired</w:t>
-            </w:r>
-            <w:proofErr w:type="spellEnd"/>
-          </w:p>
-          <w:p>
-            <w:pPr>
-              <w:rPr>
-                <w:sz w:val="28"/>
-              </w:rPr>
-            </w:pPr>
-            <w:r>
-              <w:rPr>
-                <w:sz w:val="28"/>
-              </w:rPr>
-              <w:tab/>
-              <w:t xml:space="preserve">public void </w:t>
-            </w:r>
-            <w:proofErr w:type="spellStart"/>
-            <w:r>
-              <w:rPr>
-                <w:sz w:val="28"/>
-              </w:rPr>
-              <w:t>authManager</w:t>
+              <w:t>securityConfig</w:t>
             </w:r>
             <w:proofErr w:type="spellEnd"/>
             <w:r>
@@ -3856,49 +4260,267 @@
               <w:rPr>
                 <w:sz w:val="28"/>
               </w:rPr>
-              <w:t>AuthenticationManagerBuilder</w:t>
-            </w:r>
-            <w:proofErr w:type="spellEnd"/>
-            <w:r>
-              <w:rPr>
-                <w:sz w:val="28"/>
-              </w:rPr>
-              <w:t xml:space="preserve"> </w:t>
-            </w:r>
-            <w:proofErr w:type="spellStart"/>
-            <w:r>
-              <w:rPr>
-                <w:sz w:val="28"/>
-              </w:rPr>
-              <w:t>auth</w:t>
-            </w:r>
-            <w:proofErr w:type="spellEnd"/>
-            <w:r>
-              <w:rPr>
-                <w:sz w:val="28"/>
-              </w:rPr>
-              <w:t>) throws Exception {</w:t>
-            </w:r>
-          </w:p>
-          <w:p>
-            <w:pPr>
-              <w:rPr>
-                <w:sz w:val="28"/>
-              </w:rPr>
-            </w:pPr>
-            <w:r>
-              <w:rPr>
-                <w:sz w:val="28"/>
-              </w:rPr>
-              <w:tab/>
-              <w:t xml:space="preserve">    </w:t>
-            </w:r>
-            <w:proofErr w:type="spellStart"/>
-            <w:r>
-              <w:rPr>
-                <w:sz w:val="28"/>
-              </w:rPr>
-              <w:t>auth.jdbcAuthentication</w:t>
+              <w:t>HttpSecurity</w:t>
+            </w:r>
+            <w:proofErr w:type="spellEnd"/>
+            <w:r>
+              <w:rPr>
+                <w:sz w:val="28"/>
+              </w:rPr>
+              <w:t xml:space="preserve"> http) throws Exception {</w:t>
+            </w:r>
+          </w:p>
+          <w:p>
+            <w:pPr>
+              <w:rPr>
+                <w:sz w:val="28"/>
+              </w:rPr>
+            </w:pPr>
+            <w:r>
+              <w:rPr>
+                <w:sz w:val="28"/>
+              </w:rPr>
+              <w:tab/>
+            </w:r>
+            <w:r>
+              <w:rPr>
+                <w:sz w:val="28"/>
+              </w:rPr>
+              <w:tab/>
+            </w:r>
+            <w:r>
+              <w:rPr>
+                <w:sz w:val="28"/>
+              </w:rPr>
+              <w:tab/>
+            </w:r>
+          </w:p>
+          <w:p>
+            <w:pPr>
+              <w:rPr>
+                <w:sz w:val="28"/>
+              </w:rPr>
+            </w:pPr>
+            <w:r>
+              <w:rPr>
+                <w:sz w:val="28"/>
+              </w:rPr>
+              <w:tab/>
+            </w:r>
+            <w:r>
+              <w:rPr>
+                <w:sz w:val="28"/>
+              </w:rPr>
+              <w:tab/>
+            </w:r>
+            <w:proofErr w:type="spellStart"/>
+            <w:r>
+              <w:rPr>
+                <w:sz w:val="28"/>
+              </w:rPr>
+              <w:t>http.authorizeHttpRequests</w:t>
+            </w:r>
+            <w:proofErr w:type="spellEnd"/>
+            <w:r>
+              <w:rPr>
+                <w:sz w:val="28"/>
+              </w:rPr>
+              <w:t>( (</w:t>
+            </w:r>
+            <w:proofErr w:type="spellStart"/>
+            <w:r>
+              <w:rPr>
+                <w:sz w:val="28"/>
+              </w:rPr>
+              <w:t>req</w:t>
+            </w:r>
+            <w:proofErr w:type="spellEnd"/>
+            <w:r>
+              <w:rPr>
+                <w:sz w:val="28"/>
+              </w:rPr>
+              <w:t xml:space="preserve">) -&gt; </w:t>
+            </w:r>
+            <w:proofErr w:type="spellStart"/>
+            <w:r>
+              <w:rPr>
+                <w:sz w:val="28"/>
+              </w:rPr>
+              <w:t>req</w:t>
+            </w:r>
+            <w:proofErr w:type="spellEnd"/>
+          </w:p>
+          <w:p>
+            <w:pPr>
+              <w:rPr>
+                <w:sz w:val="28"/>
+              </w:rPr>
+            </w:pPr>
+            <w:r>
+              <w:rPr>
+                <w:sz w:val="28"/>
+              </w:rPr>
+              <w:tab/>
+            </w:r>
+            <w:r>
+              <w:rPr>
+                <w:sz w:val="28"/>
+              </w:rPr>
+              <w:tab/>
+            </w:r>
+            <w:r>
+              <w:rPr>
+                <w:sz w:val="28"/>
+              </w:rPr>
+              <w:tab/>
+            </w:r>
+            <w:r>
+              <w:rPr>
+                <w:sz w:val="28"/>
+              </w:rPr>
+              <w:tab/>
+              <w:t>.</w:t>
+            </w:r>
+            <w:proofErr w:type="spellStart"/>
+            <w:r>
+              <w:rPr>
+                <w:sz w:val="28"/>
+              </w:rPr>
+              <w:t>antMatchers</w:t>
+            </w:r>
+            <w:proofErr w:type="spellEnd"/>
+            <w:r>
+              <w:rPr>
+                <w:sz w:val="28"/>
+              </w:rPr>
+              <w:t>("/admin").</w:t>
+            </w:r>
+            <w:proofErr w:type="spellStart"/>
+            <w:r>
+              <w:rPr>
+                <w:sz w:val="28"/>
+              </w:rPr>
+              <w:t>hasRole</w:t>
+            </w:r>
+            <w:proofErr w:type="spellEnd"/>
+            <w:r>
+              <w:rPr>
+                <w:sz w:val="28"/>
+              </w:rPr>
+              <w:t>(ADMIN)</w:t>
+            </w:r>
+          </w:p>
+          <w:p>
+            <w:pPr>
+              <w:rPr>
+                <w:sz w:val="28"/>
+              </w:rPr>
+            </w:pPr>
+            <w:r>
+              <w:rPr>
+                <w:sz w:val="28"/>
+              </w:rPr>
+              <w:tab/>
+            </w:r>
+            <w:r>
+              <w:rPr>
+                <w:sz w:val="28"/>
+              </w:rPr>
+              <w:tab/>
+            </w:r>
+            <w:r>
+              <w:rPr>
+                <w:sz w:val="28"/>
+              </w:rPr>
+              <w:tab/>
+            </w:r>
+            <w:r>
+              <w:rPr>
+                <w:sz w:val="28"/>
+              </w:rPr>
+              <w:tab/>
+              <w:t>.</w:t>
+            </w:r>
+            <w:proofErr w:type="spellStart"/>
+            <w:r>
+              <w:rPr>
+                <w:sz w:val="28"/>
+              </w:rPr>
+              <w:t>antMatchers</w:t>
+            </w:r>
+            <w:proofErr w:type="spellEnd"/>
+            <w:r>
+              <w:rPr>
+                <w:sz w:val="28"/>
+              </w:rPr>
+              <w:t>("/user").</w:t>
+            </w:r>
+            <w:proofErr w:type="spellStart"/>
+            <w:r>
+              <w:rPr>
+                <w:sz w:val="28"/>
+              </w:rPr>
+              <w:t>hasAnyRole</w:t>
+            </w:r>
+            <w:proofErr w:type="spellEnd"/>
+            <w:r>
+              <w:rPr>
+                <w:sz w:val="28"/>
+              </w:rPr>
+              <w:t>(ADMIN,USER)</w:t>
+            </w:r>
+          </w:p>
+          <w:p>
+            <w:pPr>
+              <w:rPr>
+                <w:sz w:val="28"/>
+              </w:rPr>
+            </w:pPr>
+            <w:r>
+              <w:rPr>
+                <w:sz w:val="28"/>
+              </w:rPr>
+              <w:tab/>
+            </w:r>
+            <w:r>
+              <w:rPr>
+                <w:sz w:val="28"/>
+              </w:rPr>
+              <w:tab/>
+            </w:r>
+            <w:r>
+              <w:rPr>
+                <w:sz w:val="28"/>
+              </w:rPr>
+              <w:tab/>
+            </w:r>
+            <w:r>
+              <w:rPr>
+                <w:sz w:val="28"/>
+              </w:rPr>
+              <w:tab/>
+              <w:t>.</w:t>
+            </w:r>
+            <w:proofErr w:type="spellStart"/>
+            <w:r>
+              <w:rPr>
+                <w:sz w:val="28"/>
+              </w:rPr>
+              <w:t>antMatchers</w:t>
+            </w:r>
+            <w:proofErr w:type="spellEnd"/>
+            <w:r>
+              <w:rPr>
+                <w:sz w:val="28"/>
+              </w:rPr>
+              <w:t>("/").</w:t>
+            </w:r>
+            <w:proofErr w:type="spellStart"/>
+            <w:r>
+              <w:rPr>
+                <w:sz w:val="28"/>
+              </w:rPr>
+              <w:t>permitAll</w:t>
             </w:r>
             <w:proofErr w:type="spellEnd"/>
             <w:r>
@@ -3906,535 +4528,6 @@
                 <w:sz w:val="28"/>
               </w:rPr>
               <w:t>()</w:t>
-            </w:r>
-          </w:p>
-          <w:p>
-            <w:pPr>
-              <w:rPr>
-                <w:sz w:val="28"/>
-              </w:rPr>
-            </w:pPr>
-            <w:r>
-              <w:rPr>
-                <w:sz w:val="28"/>
-              </w:rPr>
-              <w:tab/>
-              <w:t xml:space="preserve">      </w:t>
-            </w:r>
-            <w:r>
-              <w:rPr>
-                <w:sz w:val="28"/>
-              </w:rPr>
-              <w:tab/>
-              <w:t>.</w:t>
-            </w:r>
-            <w:proofErr w:type="spellStart"/>
-            <w:r>
-              <w:rPr>
-                <w:sz w:val="28"/>
-              </w:rPr>
-              <w:t>dataSource</w:t>
-            </w:r>
-            <w:proofErr w:type="spellEnd"/>
-            <w:r>
-              <w:rPr>
-                <w:sz w:val="28"/>
-              </w:rPr>
-              <w:t>(</w:t>
-            </w:r>
-            <w:proofErr w:type="spellStart"/>
-            <w:r>
-              <w:rPr>
-                <w:sz w:val="28"/>
-              </w:rPr>
-              <w:t>dataSource</w:t>
-            </w:r>
-            <w:proofErr w:type="spellEnd"/>
-            <w:r>
-              <w:rPr>
-                <w:sz w:val="28"/>
-              </w:rPr>
-              <w:t>)</w:t>
-            </w:r>
-          </w:p>
-          <w:p>
-            <w:pPr>
-              <w:rPr>
-                <w:sz w:val="28"/>
-              </w:rPr>
-            </w:pPr>
-            <w:r>
-              <w:rPr>
-                <w:sz w:val="28"/>
-              </w:rPr>
-              <w:tab/>
-              <w:t xml:space="preserve">      </w:t>
-            </w:r>
-            <w:r>
-              <w:rPr>
-                <w:sz w:val="28"/>
-              </w:rPr>
-              <w:tab/>
-              <w:t>.</w:t>
-            </w:r>
-            <w:proofErr w:type="spellStart"/>
-            <w:r>
-              <w:rPr>
-                <w:sz w:val="28"/>
-              </w:rPr>
-              <w:t>passwordEncoder</w:t>
-            </w:r>
-            <w:proofErr w:type="spellEnd"/>
-            <w:r>
-              <w:rPr>
-                <w:sz w:val="28"/>
-              </w:rPr>
-              <w:t xml:space="preserve">(new </w:t>
-            </w:r>
-            <w:proofErr w:type="spellStart"/>
-            <w:r>
-              <w:rPr>
-                <w:sz w:val="28"/>
-              </w:rPr>
-              <w:t>BCryptPasswordEncoder</w:t>
-            </w:r>
-            <w:proofErr w:type="spellEnd"/>
-            <w:r>
-              <w:rPr>
-                <w:sz w:val="28"/>
-              </w:rPr>
-              <w:t>())</w:t>
-            </w:r>
-          </w:p>
-          <w:p>
-            <w:pPr>
-              <w:rPr>
-                <w:sz w:val="28"/>
-              </w:rPr>
-            </w:pPr>
-            <w:r>
-              <w:rPr>
-                <w:sz w:val="28"/>
-              </w:rPr>
-              <w:tab/>
-              <w:t xml:space="preserve">      </w:t>
-            </w:r>
-            <w:r>
-              <w:rPr>
-                <w:sz w:val="28"/>
-              </w:rPr>
-              <w:tab/>
-              <w:t>.</w:t>
-            </w:r>
-            <w:proofErr w:type="spellStart"/>
-            <w:proofErr w:type="gramStart"/>
-            <w:r>
-              <w:rPr>
-                <w:sz w:val="28"/>
-              </w:rPr>
-              <w:t>usersByUsernameQuery</w:t>
-            </w:r>
-            <w:proofErr w:type="spellEnd"/>
-            <w:r>
-              <w:rPr>
-                <w:sz w:val="28"/>
-              </w:rPr>
-              <w:t>(</w:t>
-            </w:r>
-            <w:proofErr w:type="gramEnd"/>
-            <w:r>
-              <w:rPr>
-                <w:sz w:val="28"/>
-              </w:rPr>
-              <w:t xml:space="preserve">"select </w:t>
-            </w:r>
-            <w:proofErr w:type="spellStart"/>
-            <w:r>
-              <w:rPr>
-                <w:sz w:val="28"/>
-              </w:rPr>
-              <w:t>username,password,enabled</w:t>
-            </w:r>
-            <w:proofErr w:type="spellEnd"/>
-            <w:r>
-              <w:rPr>
-                <w:sz w:val="28"/>
-              </w:rPr>
-              <w:t xml:space="preserve"> from users where username=?")</w:t>
-            </w:r>
-          </w:p>
-          <w:p>
-            <w:pPr>
-              <w:rPr>
-                <w:sz w:val="28"/>
-              </w:rPr>
-            </w:pPr>
-            <w:r>
-              <w:rPr>
-                <w:sz w:val="28"/>
-              </w:rPr>
-              <w:tab/>
-              <w:t xml:space="preserve">      </w:t>
-            </w:r>
-            <w:r>
-              <w:rPr>
-                <w:sz w:val="28"/>
-              </w:rPr>
-              <w:tab/>
-              <w:t>.</w:t>
-            </w:r>
-            <w:proofErr w:type="spellStart"/>
-            <w:proofErr w:type="gramStart"/>
-            <w:r>
-              <w:rPr>
-                <w:sz w:val="28"/>
-              </w:rPr>
-              <w:t>authoritiesByUsernameQuery</w:t>
-            </w:r>
-            <w:proofErr w:type="spellEnd"/>
-            <w:r>
-              <w:rPr>
-                <w:sz w:val="28"/>
-              </w:rPr>
-              <w:t>(</w:t>
-            </w:r>
-            <w:proofErr w:type="gramEnd"/>
-            <w:r>
-              <w:rPr>
-                <w:sz w:val="28"/>
-              </w:rPr>
-              <w:t xml:space="preserve">"select </w:t>
-            </w:r>
-            <w:proofErr w:type="spellStart"/>
-            <w:r>
-              <w:rPr>
-                <w:sz w:val="28"/>
-              </w:rPr>
-              <w:t>username,authority</w:t>
-            </w:r>
-            <w:proofErr w:type="spellEnd"/>
-            <w:r>
-              <w:rPr>
-                <w:sz w:val="28"/>
-              </w:rPr>
-              <w:t xml:space="preserve"> from authorities where username=?");</w:t>
-            </w:r>
-          </w:p>
-          <w:p>
-            <w:pPr>
-              <w:rPr>
-                <w:sz w:val="28"/>
-              </w:rPr>
-            </w:pPr>
-            <w:r>
-              <w:rPr>
-                <w:sz w:val="28"/>
-              </w:rPr>
-              <w:tab/>
-              <w:t>}</w:t>
-            </w:r>
-          </w:p>
-          <w:p>
-            <w:pPr>
-              <w:rPr>
-                <w:sz w:val="28"/>
-              </w:rPr>
-            </w:pPr>
-            <w:r>
-              <w:rPr>
-                <w:sz w:val="28"/>
-              </w:rPr>
-              <w:tab/>
-            </w:r>
-          </w:p>
-          <w:p>
-            <w:pPr>
-              <w:rPr>
-                <w:sz w:val="28"/>
-              </w:rPr>
-            </w:pPr>
-            <w:r>
-              <w:rPr>
-                <w:sz w:val="28"/>
-              </w:rPr>
-              <w:tab/>
-              <w:t>@Bean</w:t>
-            </w:r>
-          </w:p>
-          <w:p>
-            <w:pPr>
-              <w:rPr>
-                <w:sz w:val="28"/>
-              </w:rPr>
-            </w:pPr>
-            <w:r>
-              <w:rPr>
-                <w:sz w:val="28"/>
-              </w:rPr>
-              <w:tab/>
-              <w:t xml:space="preserve">public SecurityFilterChain </w:t>
-            </w:r>
-            <w:proofErr w:type="spellStart"/>
-            <w:r>
-              <w:rPr>
-                <w:sz w:val="28"/>
-              </w:rPr>
-              <w:t>securityConfig</w:t>
-            </w:r>
-            <w:proofErr w:type="spellEnd"/>
-            <w:r>
-              <w:rPr>
-                <w:sz w:val="28"/>
-              </w:rPr>
-              <w:t>(</w:t>
-            </w:r>
-            <w:proofErr w:type="spellStart"/>
-            <w:r>
-              <w:rPr>
-                <w:sz w:val="28"/>
-              </w:rPr>
-              <w:t>HttpSecurity</w:t>
-            </w:r>
-            <w:proofErr w:type="spellEnd"/>
-            <w:r>
-              <w:rPr>
-                <w:sz w:val="28"/>
-              </w:rPr>
-              <w:t xml:space="preserve"> http) throws Exception {</w:t>
-            </w:r>
-          </w:p>
-          <w:p>
-            <w:pPr>
-              <w:rPr>
-                <w:sz w:val="28"/>
-              </w:rPr>
-            </w:pPr>
-            <w:r>
-              <w:rPr>
-                <w:sz w:val="28"/>
-              </w:rPr>
-              <w:tab/>
-            </w:r>
-            <w:r>
-              <w:rPr>
-                <w:sz w:val="28"/>
-              </w:rPr>
-              <w:tab/>
-            </w:r>
-            <w:r>
-              <w:rPr>
-                <w:sz w:val="28"/>
-              </w:rPr>
-              <w:tab/>
-            </w:r>
-          </w:p>
-          <w:p>
-            <w:pPr>
-              <w:rPr>
-                <w:sz w:val="28"/>
-              </w:rPr>
-            </w:pPr>
-            <w:r>
-              <w:rPr>
-                <w:sz w:val="28"/>
-              </w:rPr>
-              <w:tab/>
-            </w:r>
-            <w:r>
-              <w:rPr>
-                <w:sz w:val="28"/>
-              </w:rPr>
-              <w:tab/>
-              <w:t>http.authorizeHttpRequests( (</w:t>
-            </w:r>
-            <w:proofErr w:type="spellStart"/>
-            <w:r>
-              <w:rPr>
-                <w:sz w:val="28"/>
-              </w:rPr>
-              <w:t>req</w:t>
-            </w:r>
-            <w:proofErr w:type="spellEnd"/>
-            <w:r>
-              <w:rPr>
-                <w:sz w:val="28"/>
-              </w:rPr>
-              <w:t xml:space="preserve">) -&gt; </w:t>
-            </w:r>
-            <w:proofErr w:type="spellStart"/>
-            <w:r>
-              <w:rPr>
-                <w:sz w:val="28"/>
-              </w:rPr>
-              <w:t>req</w:t>
-            </w:r>
-            <w:proofErr w:type="spellEnd"/>
-          </w:p>
-          <w:p>
-            <w:pPr>
-              <w:rPr>
-                <w:sz w:val="28"/>
-              </w:rPr>
-            </w:pPr>
-            <w:r>
-              <w:rPr>
-                <w:sz w:val="28"/>
-              </w:rPr>
-              <w:lastRenderedPageBreak/>
-              <w:tab/>
-            </w:r>
-            <w:r>
-              <w:rPr>
-                <w:sz w:val="28"/>
-              </w:rPr>
-              <w:tab/>
-            </w:r>
-            <w:r>
-              <w:rPr>
-                <w:sz w:val="28"/>
-              </w:rPr>
-              <w:tab/>
-            </w:r>
-            <w:r>
-              <w:rPr>
-                <w:sz w:val="28"/>
-              </w:rPr>
-              <w:tab/>
-              <w:t>.</w:t>
-            </w:r>
-            <w:proofErr w:type="spellStart"/>
-            <w:r>
-              <w:rPr>
-                <w:sz w:val="28"/>
-              </w:rPr>
-              <w:t>antMatchers</w:t>
-            </w:r>
-            <w:proofErr w:type="spellEnd"/>
-            <w:r>
-              <w:rPr>
-                <w:sz w:val="28"/>
-              </w:rPr>
-              <w:t>("/admin").</w:t>
-            </w:r>
-            <w:proofErr w:type="spellStart"/>
-            <w:r>
-              <w:rPr>
-                <w:sz w:val="28"/>
-              </w:rPr>
-              <w:t>hasRole</w:t>
-            </w:r>
-            <w:proofErr w:type="spellEnd"/>
-            <w:r>
-              <w:rPr>
-                <w:sz w:val="28"/>
-              </w:rPr>
-              <w:t>(ADMIN)</w:t>
-            </w:r>
-          </w:p>
-          <w:p>
-            <w:pPr>
-              <w:rPr>
-                <w:sz w:val="28"/>
-              </w:rPr>
-            </w:pPr>
-            <w:r>
-              <w:rPr>
-                <w:sz w:val="28"/>
-              </w:rPr>
-              <w:tab/>
-            </w:r>
-            <w:r>
-              <w:rPr>
-                <w:sz w:val="28"/>
-              </w:rPr>
-              <w:tab/>
-            </w:r>
-            <w:r>
-              <w:rPr>
-                <w:sz w:val="28"/>
-              </w:rPr>
-              <w:tab/>
-            </w:r>
-            <w:r>
-              <w:rPr>
-                <w:sz w:val="28"/>
-              </w:rPr>
-              <w:tab/>
-              <w:t>.</w:t>
-            </w:r>
-            <w:proofErr w:type="spellStart"/>
-            <w:r>
-              <w:rPr>
-                <w:sz w:val="28"/>
-              </w:rPr>
-              <w:t>antMatchers</w:t>
-            </w:r>
-            <w:proofErr w:type="spellEnd"/>
-            <w:r>
-              <w:rPr>
-                <w:sz w:val="28"/>
-              </w:rPr>
-              <w:t>("/user").</w:t>
-            </w:r>
-            <w:proofErr w:type="spellStart"/>
-            <w:r>
-              <w:rPr>
-                <w:sz w:val="28"/>
-              </w:rPr>
-              <w:t>hasAnyRole</w:t>
-            </w:r>
-            <w:proofErr w:type="spellEnd"/>
-            <w:r>
-              <w:rPr>
-                <w:sz w:val="28"/>
-              </w:rPr>
-              <w:t>(ADMIN,USER)</w:t>
-            </w:r>
-          </w:p>
-          <w:p>
-            <w:pPr>
-              <w:rPr>
-                <w:sz w:val="28"/>
-              </w:rPr>
-            </w:pPr>
-            <w:r>
-              <w:rPr>
-                <w:sz w:val="28"/>
-              </w:rPr>
-              <w:tab/>
-            </w:r>
-            <w:r>
-              <w:rPr>
-                <w:sz w:val="28"/>
-              </w:rPr>
-              <w:tab/>
-            </w:r>
-            <w:r>
-              <w:rPr>
-                <w:sz w:val="28"/>
-              </w:rPr>
-              <w:tab/>
-            </w:r>
-            <w:r>
-              <w:rPr>
-                <w:sz w:val="28"/>
-              </w:rPr>
-              <w:tab/>
-              <w:t>.</w:t>
-            </w:r>
-            <w:proofErr w:type="spellStart"/>
-            <w:r>
-              <w:rPr>
-                <w:sz w:val="28"/>
-              </w:rPr>
-              <w:t>antMatchers</w:t>
-            </w:r>
-            <w:proofErr w:type="spellEnd"/>
-            <w:r>
-              <w:rPr>
-                <w:sz w:val="28"/>
-              </w:rPr>
-              <w:t>("/").permitAll()</w:t>
             </w:r>
           </w:p>
           <w:p>
@@ -4606,13 +4699,7 @@
         <w:rPr>
           <w:sz w:val="28"/>
         </w:rPr>
-        <w:t xml:space="preserve">                                 </w:t>
-      </w:r>
-      <w:r>
-        <w:rPr>
-          <w:sz w:val="28"/>
-        </w:rPr>
-        <w:t>=&gt; UserDetailsService is a predefined interface which contains loadUserByUsername</w:t>
+        <w:t xml:space="preserve">                                 =&gt; UserDetailsService is a predefined interface which contains loadUserByUsername</w:t>
       </w:r>
       <w:r>
         <w:rPr>
@@ -4624,13 +4711,7 @@
         <w:rPr>
           <w:sz w:val="28"/>
         </w:rPr>
-        <w:t>(String name) method.</w:t>
-      </w:r>
-      <w:r>
-        <w:rPr>
-          <w:sz w:val="28"/>
-        </w:rPr>
-        <w:t xml:space="preserve"> </w:t>
+        <w:t xml:space="preserve">(String name) method. </w:t>
       </w:r>
     </w:p>
     <w:p>
@@ -4643,13 +4724,7 @@
         <w:rPr>
           <w:sz w:val="28"/>
         </w:rPr>
-        <w:t>=&gt; This is used to load User record for Authentication purpose in Spring Security.</w:t>
-      </w:r>
-      <w:r>
-        <w:rPr>
-          <w:sz w:val="28"/>
-        </w:rPr>
-        <w:t xml:space="preserve"> </w:t>
+        <w:t xml:space="preserve">=&gt; This is used to load User record for Authentication purpose in Spring Security. </w:t>
       </w:r>
     </w:p>
     <w:p>
@@ -4662,13 +4737,7 @@
         <w:rPr>
           <w:sz w:val="28"/>
         </w:rPr>
-        <w:t>=&gt; We can implement UserDetailsService interface and we can write the logic to retrieve User record based on given username for Authentication purpose.</w:t>
-      </w:r>
-      <w:r>
-        <w:rPr>
-          <w:sz w:val="28"/>
-        </w:rPr>
-        <w:t xml:space="preserve"> </w:t>
+        <w:t xml:space="preserve">=&gt; We can implement UserDetailsService interface and we can write the logic to retrieve User record based on given username for Authentication purpose. </w:t>
       </w:r>
     </w:p>
     <w:p>
@@ -4864,6 +4933,7 @@
               <w:rPr>
                 <w:sz w:val="28"/>
               </w:rPr>
+              <w:lastRenderedPageBreak/>
               <w:tab/>
             </w:r>
             <w:r>
@@ -5196,7 +5266,21 @@
               <w:rPr>
                 <w:sz w:val="28"/>
               </w:rPr>
-              <w:t xml:space="preserve"> implements UserDetailsService {</w:t>
+              <w:t xml:space="preserve"> implements </w:t>
+            </w:r>
+            <w:proofErr w:type="spellStart"/>
+            <w:r>
+              <w:rPr>
+                <w:sz w:val="28"/>
+              </w:rPr>
+              <w:t>UserDetailsService</w:t>
+            </w:r>
+            <w:proofErr w:type="spellEnd"/>
+            <w:r>
+              <w:rPr>
+                <w:sz w:val="28"/>
+              </w:rPr>
+              <w:t xml:space="preserve"> {</w:t>
             </w:r>
           </w:p>
           <w:p>
@@ -5302,7 +5386,21 @@
                 <w:sz w:val="28"/>
               </w:rPr>
               <w:tab/>
-              <w:t xml:space="preserve">public UserDetails loadUserByUsername(String username) throws </w:t>
+              <w:t xml:space="preserve">public UserDetails </w:t>
+            </w:r>
+            <w:proofErr w:type="spellStart"/>
+            <w:r>
+              <w:rPr>
+                <w:sz w:val="28"/>
+              </w:rPr>
+              <w:t>loadUserByUsername</w:t>
+            </w:r>
+            <w:proofErr w:type="spellEnd"/>
+            <w:r>
+              <w:rPr>
+                <w:sz w:val="28"/>
+              </w:rPr>
+              <w:t xml:space="preserve">(String username) throws </w:t>
             </w:r>
             <w:proofErr w:type="spellStart"/>
             <w:r>
@@ -5657,6 +5755,7 @@
               <w:rPr>
                 <w:sz w:val="28"/>
               </w:rPr>
+              <w:lastRenderedPageBreak/>
               <w:tab/>
               <w:t xml:space="preserve">public </w:t>
             </w:r>
@@ -5978,7 +6077,6 @@
               <w:rPr>
                 <w:sz w:val="28"/>
               </w:rPr>
-              <w:lastRenderedPageBreak/>
               <w:t xml:space="preserve">        return </w:t>
             </w:r>
             <w:proofErr w:type="spellStart"/>
@@ -6175,7 +6273,21 @@
                 <w:sz w:val="28"/>
               </w:rPr>
               <w:tab/>
-              <w:t xml:space="preserve">public SecurityFilterChain </w:t>
+              <w:t xml:space="preserve">public </w:t>
+            </w:r>
+            <w:proofErr w:type="spellStart"/>
+            <w:r>
+              <w:rPr>
+                <w:sz w:val="28"/>
+              </w:rPr>
+              <w:t>SecurityFilterChain</w:t>
+            </w:r>
+            <w:proofErr w:type="spellEnd"/>
+            <w:r>
+              <w:rPr>
+                <w:sz w:val="28"/>
+              </w:rPr>
+              <w:t xml:space="preserve"> </w:t>
             </w:r>
             <w:proofErr w:type="spellStart"/>
             <w:r>
@@ -7691,7 +7803,6 @@
               <w:rPr>
                 <w:sz w:val="28"/>
               </w:rPr>
-              <w:lastRenderedPageBreak/>
               <w:tab/>
             </w:r>
             <w:r>
@@ -8197,8 +8308,6 @@
               </w:rPr>
               <w:t xml:space="preserve"> using google account. Get username also from google and display that in response.</w:t>
             </w:r>
-            <w:bookmarkStart w:id="0" w:name="_GoBack"/>
-            <w:bookmarkEnd w:id="0"/>
           </w:p>
         </w:tc>
       </w:tr>
@@ -8218,6 +8327,196 @@
     </w:sectPr>
   </w:body>
 </w:document>
+</file>
+
+<file path=word/numbering.xml><?xml version="1.0" encoding="utf-8"?>
+<w:numbering xmlns:wpc="http://schemas.microsoft.com/office/word/2010/wordprocessingCanvas" xmlns:mc="http://schemas.openxmlformats.org/markup-compatibility/2006" xmlns:o="urn:schemas-microsoft-com:office:office" xmlns:r="http://schemas.openxmlformats.org/officeDocument/2006/relationships" xmlns:m="http://schemas.openxmlformats.org/officeDocument/2006/math" xmlns:v="urn:schemas-microsoft-com:vml" xmlns:wp14="http://schemas.microsoft.com/office/word/2010/wordprocessingDrawing" xmlns:wp="http://schemas.openxmlformats.org/drawingml/2006/wordprocessingDrawing" xmlns:w10="urn:schemas-microsoft-com:office:word" xmlns:w="http://schemas.openxmlformats.org/wordprocessingml/2006/main" xmlns:w14="http://schemas.microsoft.com/office/word/2010/wordml" xmlns:w15="http://schemas.microsoft.com/office/word/2012/wordml" xmlns:wpg="http://schemas.microsoft.com/office/word/2010/wordprocessingGroup" xmlns:wpi="http://schemas.microsoft.com/office/word/2010/wordprocessingInk" xmlns:wne="http://schemas.microsoft.com/office/word/2006/wordml" xmlns:wps="http://schemas.microsoft.com/office/word/2010/wordprocessingShape" mc:Ignorable="w14 w15 wp14">
+  <w:abstractNum w:abstractNumId="0" w15:restartNumberingAfterBreak="0">
+    <w:nsid w:val="3DC573BE"/>
+    <w:multiLevelType w:val="hybridMultilevel"/>
+    <w:tmpl w:val="54247CDE"/>
+    <w:lvl w:ilvl="0" w:tplc="627490A4">
+      <w:start w:val="1"/>
+      <w:numFmt w:val="decimal"/>
+      <w:lvlText w:val="%1."/>
+      <w:lvlJc w:val="left"/>
+      <w:pPr>
+        <w:ind w:left="2325" w:hanging="360"/>
+      </w:pPr>
+      <w:rPr>
+        <w:rFonts w:hint="default"/>
+        <w:sz w:val="28"/>
+      </w:rPr>
+    </w:lvl>
+    <w:lvl w:ilvl="1" w:tplc="04090019" w:tentative="1">
+      <w:start w:val="1"/>
+      <w:numFmt w:val="lowerLetter"/>
+      <w:lvlText w:val="%2."/>
+      <w:lvlJc w:val="left"/>
+      <w:pPr>
+        <w:ind w:left="3045" w:hanging="360"/>
+      </w:pPr>
+    </w:lvl>
+    <w:lvl w:ilvl="2" w:tplc="0409001B" w:tentative="1">
+      <w:start w:val="1"/>
+      <w:numFmt w:val="lowerRoman"/>
+      <w:lvlText w:val="%3."/>
+      <w:lvlJc w:val="right"/>
+      <w:pPr>
+        <w:ind w:left="3765" w:hanging="180"/>
+      </w:pPr>
+    </w:lvl>
+    <w:lvl w:ilvl="3" w:tplc="0409000F" w:tentative="1">
+      <w:start w:val="1"/>
+      <w:numFmt w:val="decimal"/>
+      <w:lvlText w:val="%4."/>
+      <w:lvlJc w:val="left"/>
+      <w:pPr>
+        <w:ind w:left="4485" w:hanging="360"/>
+      </w:pPr>
+    </w:lvl>
+    <w:lvl w:ilvl="4" w:tplc="04090019" w:tentative="1">
+      <w:start w:val="1"/>
+      <w:numFmt w:val="lowerLetter"/>
+      <w:lvlText w:val="%5."/>
+      <w:lvlJc w:val="left"/>
+      <w:pPr>
+        <w:ind w:left="5205" w:hanging="360"/>
+      </w:pPr>
+    </w:lvl>
+    <w:lvl w:ilvl="5" w:tplc="0409001B" w:tentative="1">
+      <w:start w:val="1"/>
+      <w:numFmt w:val="lowerRoman"/>
+      <w:lvlText w:val="%6."/>
+      <w:lvlJc w:val="right"/>
+      <w:pPr>
+        <w:ind w:left="5925" w:hanging="180"/>
+      </w:pPr>
+    </w:lvl>
+    <w:lvl w:ilvl="6" w:tplc="0409000F" w:tentative="1">
+      <w:start w:val="1"/>
+      <w:numFmt w:val="decimal"/>
+      <w:lvlText w:val="%7."/>
+      <w:lvlJc w:val="left"/>
+      <w:pPr>
+        <w:ind w:left="6645" w:hanging="360"/>
+      </w:pPr>
+    </w:lvl>
+    <w:lvl w:ilvl="7" w:tplc="04090019" w:tentative="1">
+      <w:start w:val="1"/>
+      <w:numFmt w:val="lowerLetter"/>
+      <w:lvlText w:val="%8."/>
+      <w:lvlJc w:val="left"/>
+      <w:pPr>
+        <w:ind w:left="7365" w:hanging="360"/>
+      </w:pPr>
+    </w:lvl>
+    <w:lvl w:ilvl="8" w:tplc="0409001B" w:tentative="1">
+      <w:start w:val="1"/>
+      <w:numFmt w:val="lowerRoman"/>
+      <w:lvlText w:val="%9."/>
+      <w:lvlJc w:val="right"/>
+      <w:pPr>
+        <w:ind w:left="8085" w:hanging="180"/>
+      </w:pPr>
+    </w:lvl>
+  </w:abstractNum>
+  <w:abstractNum w:abstractNumId="1" w15:restartNumberingAfterBreak="0">
+    <w:nsid w:val="680A1D74"/>
+    <w:multiLevelType w:val="hybridMultilevel"/>
+    <w:tmpl w:val="9E049A16"/>
+    <w:lvl w:ilvl="0" w:tplc="332EE0F4">
+      <w:start w:val="1"/>
+      <w:numFmt w:val="decimal"/>
+      <w:lvlText w:val="%1."/>
+      <w:lvlJc w:val="left"/>
+      <w:pPr>
+        <w:ind w:left="2130" w:hanging="360"/>
+      </w:pPr>
+      <w:rPr>
+        <w:rFonts w:hint="default"/>
+      </w:rPr>
+    </w:lvl>
+    <w:lvl w:ilvl="1" w:tplc="04090019" w:tentative="1">
+      <w:start w:val="1"/>
+      <w:numFmt w:val="lowerLetter"/>
+      <w:lvlText w:val="%2."/>
+      <w:lvlJc w:val="left"/>
+      <w:pPr>
+        <w:ind w:left="2850" w:hanging="360"/>
+      </w:pPr>
+    </w:lvl>
+    <w:lvl w:ilvl="2" w:tplc="0409001B" w:tentative="1">
+      <w:start w:val="1"/>
+      <w:numFmt w:val="lowerRoman"/>
+      <w:lvlText w:val="%3."/>
+      <w:lvlJc w:val="right"/>
+      <w:pPr>
+        <w:ind w:left="3570" w:hanging="180"/>
+      </w:pPr>
+    </w:lvl>
+    <w:lvl w:ilvl="3" w:tplc="0409000F" w:tentative="1">
+      <w:start w:val="1"/>
+      <w:numFmt w:val="decimal"/>
+      <w:lvlText w:val="%4."/>
+      <w:lvlJc w:val="left"/>
+      <w:pPr>
+        <w:ind w:left="4290" w:hanging="360"/>
+      </w:pPr>
+    </w:lvl>
+    <w:lvl w:ilvl="4" w:tplc="04090019" w:tentative="1">
+      <w:start w:val="1"/>
+      <w:numFmt w:val="lowerLetter"/>
+      <w:lvlText w:val="%5."/>
+      <w:lvlJc w:val="left"/>
+      <w:pPr>
+        <w:ind w:left="5010" w:hanging="360"/>
+      </w:pPr>
+    </w:lvl>
+    <w:lvl w:ilvl="5" w:tplc="0409001B" w:tentative="1">
+      <w:start w:val="1"/>
+      <w:numFmt w:val="lowerRoman"/>
+      <w:lvlText w:val="%6."/>
+      <w:lvlJc w:val="right"/>
+      <w:pPr>
+        <w:ind w:left="5730" w:hanging="180"/>
+      </w:pPr>
+    </w:lvl>
+    <w:lvl w:ilvl="6" w:tplc="0409000F" w:tentative="1">
+      <w:start w:val="1"/>
+      <w:numFmt w:val="decimal"/>
+      <w:lvlText w:val="%7."/>
+      <w:lvlJc w:val="left"/>
+      <w:pPr>
+        <w:ind w:left="6450" w:hanging="360"/>
+      </w:pPr>
+    </w:lvl>
+    <w:lvl w:ilvl="7" w:tplc="04090019" w:tentative="1">
+      <w:start w:val="1"/>
+      <w:numFmt w:val="lowerLetter"/>
+      <w:lvlText w:val="%8."/>
+      <w:lvlJc w:val="left"/>
+      <w:pPr>
+        <w:ind w:left="7170" w:hanging="360"/>
+      </w:pPr>
+    </w:lvl>
+    <w:lvl w:ilvl="8" w:tplc="0409001B" w:tentative="1">
+      <w:start w:val="1"/>
+      <w:numFmt w:val="lowerRoman"/>
+      <w:lvlText w:val="%9."/>
+      <w:lvlJc w:val="right"/>
+      <w:pPr>
+        <w:ind w:left="7890" w:hanging="180"/>
+      </w:pPr>
+    </w:lvl>
+  </w:abstractNum>
+  <w:num w:numId="1">
+    <w:abstractNumId w:val="1"/>
+  </w:num>
+  <w:num w:numId="2">
+    <w:abstractNumId w:val="0"/>
+  </w:num>
+</w:numbering>
 </file>
 
 <file path=word/styles.xml><?xml version="1.0" encoding="utf-8"?>
@@ -8617,7 +8916,6 @@
   <w:style w:type="character" w:default="1" w:styleId="DefaultParagraphFont">
     <w:name w:val="Default Paragraph Font"/>
     <w:uiPriority w:val="1"/>
-    <w:semiHidden/>
     <w:unhideWhenUsed/>
   </w:style>
   <w:style w:type="table" w:default="1" w:styleId="TableNormal">
@@ -8670,6 +8968,17 @@
       <w:color w:val="0563C1" w:themeColor="hyperlink"/>
       <w:u w:val="single"/>
     </w:rPr>
+  </w:style>
+  <w:style w:type="paragraph" w:styleId="ListParagraph">
+    <w:name w:val="List Paragraph"/>
+    <w:basedOn w:val="Normal"/>
+    <w:uiPriority w:val="34"/>
+    <w:qFormat/>
+    <w:rsid w:val="009B4D92"/>
+    <w:pPr>
+      <w:ind w:left="720"/>
+      <w:contextualSpacing/>
+    </w:pPr>
   </w:style>
 </w:styles>
 </file>

</xml_diff>